<commit_message>
complete the raw data description
</commit_message>
<xml_diff>
--- a/docs/catatan.docx
+++ b/docs/catatan.docx
@@ -10562,7 +10562,1939 @@
         <w:rPr>
           <w:lang w:val="en-US"/>
         </w:rPr>
-        <w:t xml:space="preserve"> dan sup_dec.</w:t>
+        <w:t xml:space="preserve"> dan </w:t>
+      </w:r>
+      <w:proofErr w:type="spellStart"/>
+      <w:r>
+        <w:rPr>
+          <w:lang w:val="en-US"/>
+        </w:rPr>
+        <w:t>sup_dec</w:t>
+      </w:r>
+      <w:proofErr w:type="spellEnd"/>
+      <w:r>
+        <w:rPr>
+          <w:lang w:val="en-US"/>
+        </w:rPr>
+        <w:t>.</w:t>
+      </w:r>
+      <w:r>
+        <w:rPr>
+          <w:lang w:val="en-US"/>
+        </w:rPr>
+        <w:t xml:space="preserve"> </w:t>
+      </w:r>
+      <w:proofErr w:type="gramStart"/>
+      <w:r>
+        <w:rPr>
+          <w:lang w:val="en-US"/>
+        </w:rPr>
+        <w:t>Also</w:t>
+      </w:r>
+      <w:proofErr w:type="gramEnd"/>
+      <w:r>
+        <w:rPr>
+          <w:lang w:val="en-US"/>
+        </w:rPr>
+        <w:t xml:space="preserve"> for some reason </w:t>
+      </w:r>
+      <w:proofErr w:type="spellStart"/>
+      <w:r>
+        <w:rPr>
+          <w:lang w:val="en-US"/>
+        </w:rPr>
+        <w:t>jumlah</w:t>
+      </w:r>
+      <w:proofErr w:type="spellEnd"/>
+      <w:r>
+        <w:rPr>
+          <w:lang w:val="en-US"/>
+        </w:rPr>
+        <w:t xml:space="preserve"> row </w:t>
+      </w:r>
+      <w:proofErr w:type="spellStart"/>
+      <w:r>
+        <w:rPr>
+          <w:lang w:val="en-US"/>
+        </w:rPr>
+        <w:t>hasil</w:t>
+      </w:r>
+      <w:proofErr w:type="spellEnd"/>
+      <w:r>
+        <w:rPr>
+          <w:lang w:val="en-US"/>
+        </w:rPr>
+        <w:t xml:space="preserve"> query </w:t>
+      </w:r>
+      <w:proofErr w:type="spellStart"/>
+      <w:r>
+        <w:rPr>
+          <w:lang w:val="en-US"/>
+        </w:rPr>
+        <w:t>bisa</w:t>
+      </w:r>
+      <w:proofErr w:type="spellEnd"/>
+      <w:r>
+        <w:rPr>
+          <w:lang w:val="en-US"/>
+        </w:rPr>
+        <w:t xml:space="preserve"> </w:t>
+      </w:r>
+      <w:proofErr w:type="spellStart"/>
+      <w:r>
+        <w:rPr>
+          <w:lang w:val="en-US"/>
+        </w:rPr>
+        <w:t>lebih</w:t>
+      </w:r>
+      <w:proofErr w:type="spellEnd"/>
+      <w:r>
+        <w:rPr>
+          <w:lang w:val="en-US"/>
+        </w:rPr>
+        <w:t xml:space="preserve"> </w:t>
+      </w:r>
+      <w:proofErr w:type="spellStart"/>
+      <w:r>
+        <w:rPr>
+          <w:lang w:val="en-US"/>
+        </w:rPr>
+        <w:t>banyak</w:t>
+      </w:r>
+      <w:proofErr w:type="spellEnd"/>
+      <w:r>
+        <w:rPr>
+          <w:lang w:val="en-US"/>
+        </w:rPr>
+        <w:t xml:space="preserve"> </w:t>
+      </w:r>
+      <w:proofErr w:type="spellStart"/>
+      <w:r>
+        <w:rPr>
+          <w:lang w:val="en-US"/>
+        </w:rPr>
+        <w:t>daripada</w:t>
+      </w:r>
+      <w:proofErr w:type="spellEnd"/>
+      <w:r>
+        <w:rPr>
+          <w:lang w:val="en-US"/>
+        </w:rPr>
+        <w:t xml:space="preserve"> </w:t>
+      </w:r>
+      <w:proofErr w:type="spellStart"/>
+      <w:r>
+        <w:rPr>
+          <w:lang w:val="en-US"/>
+        </w:rPr>
+        <w:t>jumlah</w:t>
+      </w:r>
+      <w:proofErr w:type="spellEnd"/>
+      <w:r>
+        <w:rPr>
+          <w:lang w:val="en-US"/>
+        </w:rPr>
+        <w:t xml:space="preserve"> row input.</w:t>
+      </w:r>
+      <w:r>
+        <w:rPr>
+          <w:lang w:val="en-US"/>
+        </w:rPr>
+        <w:t xml:space="preserve"> </w:t>
+      </w:r>
+      <w:proofErr w:type="spellStart"/>
+      <w:r>
+        <w:rPr>
+          <w:lang w:val="en-US"/>
+        </w:rPr>
+        <w:t>Kalo</w:t>
+      </w:r>
+      <w:proofErr w:type="spellEnd"/>
+      <w:r>
+        <w:rPr>
+          <w:lang w:val="en-US"/>
+        </w:rPr>
+        <w:t xml:space="preserve"> 10”, </w:t>
+      </w:r>
+      <w:proofErr w:type="spellStart"/>
+      <w:r>
+        <w:rPr>
+          <w:lang w:val="en-US"/>
+        </w:rPr>
+        <w:t>dapet</w:t>
+      </w:r>
+      <w:proofErr w:type="spellEnd"/>
+      <w:r>
+        <w:rPr>
+          <w:lang w:val="en-US"/>
+        </w:rPr>
+        <w:t xml:space="preserve"> 11117 </w:t>
+      </w:r>
+      <w:proofErr w:type="spellStart"/>
+      <w:r>
+        <w:rPr>
+          <w:lang w:val="en-US"/>
+        </w:rPr>
+        <w:t>galaksi</w:t>
+      </w:r>
+      <w:proofErr w:type="spellEnd"/>
+      <w:r>
+        <w:rPr>
+          <w:lang w:val="en-US"/>
+        </w:rPr>
+        <w:t xml:space="preserve"> (</w:t>
+      </w:r>
+      <w:proofErr w:type="spellStart"/>
+      <w:r>
+        <w:rPr>
+          <w:lang w:val="en-US"/>
+        </w:rPr>
+        <w:t>ekstra</w:t>
+      </w:r>
+      <w:proofErr w:type="spellEnd"/>
+      <w:r>
+        <w:rPr>
+          <w:lang w:val="en-US"/>
+        </w:rPr>
+        <w:t xml:space="preserve"> 15 </w:t>
+      </w:r>
+      <w:proofErr w:type="spellStart"/>
+      <w:r>
+        <w:rPr>
+          <w:lang w:val="en-US"/>
+        </w:rPr>
+        <w:t>galaksi</w:t>
+      </w:r>
+      <w:proofErr w:type="spellEnd"/>
+      <w:r>
+        <w:rPr>
+          <w:lang w:val="en-US"/>
+        </w:rPr>
+        <w:t>)</w:t>
+      </w:r>
+    </w:p>
+    <w:p>
+      <w:pPr>
+        <w:pStyle w:val="ListParagraph"/>
+        <w:numPr>
+          <w:ilvl w:val="0"/>
+          <w:numId w:val="20"/>
+        </w:numPr>
+        <w:tabs>
+          <w:tab w:val="left" w:pos="3994"/>
+        </w:tabs>
+        <w:rPr>
+          <w:lang w:val="en-US"/>
+        </w:rPr>
+      </w:pPr>
+      <w:proofErr w:type="spellStart"/>
+      <w:r>
+        <w:rPr>
+          <w:lang w:val="en-US"/>
+        </w:rPr>
+        <w:t>Eksperimen</w:t>
+      </w:r>
+      <w:proofErr w:type="spellEnd"/>
+      <w:r>
+        <w:rPr>
+          <w:lang w:val="en-US"/>
+        </w:rPr>
+        <w:t xml:space="preserve">: </w:t>
+      </w:r>
+      <w:proofErr w:type="spellStart"/>
+      <w:r>
+        <w:rPr>
+          <w:lang w:val="en-US"/>
+        </w:rPr>
+        <w:t>pake</w:t>
+      </w:r>
+      <w:proofErr w:type="spellEnd"/>
+      <w:r>
+        <w:rPr>
+          <w:lang w:val="en-US"/>
+        </w:rPr>
+        <w:t xml:space="preserve"> </w:t>
+      </w:r>
+      <w:proofErr w:type="spellStart"/>
+      <w:r>
+        <w:rPr>
+          <w:lang w:val="en-US"/>
+        </w:rPr>
+        <w:t>ra</w:t>
+      </w:r>
+      <w:proofErr w:type="spellEnd"/>
+      <w:r>
+        <w:rPr>
+          <w:lang w:val="en-US"/>
+        </w:rPr>
+        <w:t xml:space="preserve"> dec </w:t>
+      </w:r>
+      <w:proofErr w:type="spellStart"/>
+      <w:r>
+        <w:rPr>
+          <w:lang w:val="en-US"/>
+        </w:rPr>
+        <w:t>langsung</w:t>
+      </w:r>
+      <w:proofErr w:type="spellEnd"/>
+      <w:r>
+        <w:rPr>
+          <w:lang w:val="en-US"/>
+        </w:rPr>
+        <w:t xml:space="preserve"> (1 step) atau </w:t>
+      </w:r>
+      <w:proofErr w:type="spellStart"/>
+      <w:r>
+        <w:rPr>
+          <w:lang w:val="en-US"/>
+        </w:rPr>
+        <w:t>sup_ra</w:t>
+      </w:r>
+      <w:proofErr w:type="spellEnd"/>
+      <w:r>
+        <w:rPr>
+          <w:lang w:val="en-US"/>
+        </w:rPr>
+        <w:t xml:space="preserve"> dan </w:t>
+      </w:r>
+      <w:proofErr w:type="spellStart"/>
+      <w:r>
+        <w:rPr>
+          <w:lang w:val="en-US"/>
+        </w:rPr>
+        <w:t>sup_dec</w:t>
+      </w:r>
+      <w:proofErr w:type="spellEnd"/>
+      <w:r>
+        <w:rPr>
+          <w:lang w:val="en-US"/>
+        </w:rPr>
+        <w:t xml:space="preserve"> (2 step):</w:t>
+      </w:r>
+    </w:p>
+    <w:p>
+      <w:pPr>
+        <w:pStyle w:val="ListParagraph"/>
+        <w:numPr>
+          <w:ilvl w:val="1"/>
+          <w:numId w:val="20"/>
+        </w:numPr>
+        <w:tabs>
+          <w:tab w:val="left" w:pos="3994"/>
+        </w:tabs>
+        <w:rPr>
+          <w:lang w:val="en-US"/>
+        </w:rPr>
+      </w:pPr>
+      <w:proofErr w:type="spellStart"/>
+      <w:r>
+        <w:rPr>
+          <w:lang w:val="en-US"/>
+        </w:rPr>
+        <w:t>Pertama</w:t>
+      </w:r>
+      <w:proofErr w:type="spellEnd"/>
+      <w:r>
+        <w:rPr>
+          <w:lang w:val="en-US"/>
+        </w:rPr>
+        <w:t xml:space="preserve"> </w:t>
+      </w:r>
+      <w:proofErr w:type="spellStart"/>
+      <w:r>
+        <w:rPr>
+          <w:lang w:val="en-US"/>
+        </w:rPr>
+        <w:t>cari</w:t>
+      </w:r>
+      <w:proofErr w:type="spellEnd"/>
+      <w:r>
+        <w:rPr>
+          <w:lang w:val="en-US"/>
+        </w:rPr>
+        <w:t xml:space="preserve"> 15 </w:t>
+      </w:r>
+      <w:proofErr w:type="spellStart"/>
+      <w:r>
+        <w:rPr>
+          <w:lang w:val="en-US"/>
+        </w:rPr>
+        <w:t>galaksi</w:t>
+      </w:r>
+      <w:proofErr w:type="spellEnd"/>
+      <w:r>
+        <w:rPr>
+          <w:lang w:val="en-US"/>
+        </w:rPr>
+        <w:t xml:space="preserve"> </w:t>
+      </w:r>
+      <w:proofErr w:type="spellStart"/>
+      <w:r>
+        <w:rPr>
+          <w:lang w:val="en-US"/>
+        </w:rPr>
+        <w:t>ekstranya</w:t>
+      </w:r>
+      <w:proofErr w:type="spellEnd"/>
+      <w:r>
+        <w:rPr>
+          <w:lang w:val="en-US"/>
+        </w:rPr>
+        <w:t xml:space="preserve"> (</w:t>
+      </w:r>
+      <w:proofErr w:type="spellStart"/>
+      <w:r>
+        <w:rPr>
+          <w:lang w:val="en-US"/>
+        </w:rPr>
+        <w:t>semua</w:t>
+      </w:r>
+      <w:proofErr w:type="spellEnd"/>
+      <w:r>
+        <w:rPr>
+          <w:lang w:val="en-US"/>
+        </w:rPr>
+        <w:t xml:space="preserve"> response </w:t>
+      </w:r>
+      <w:proofErr w:type="spellStart"/>
+      <w:r>
+        <w:rPr>
+          <w:lang w:val="en-US"/>
+        </w:rPr>
+        <w:t>dari</w:t>
+      </w:r>
+      <w:proofErr w:type="spellEnd"/>
+      <w:r>
+        <w:rPr>
+          <w:lang w:val="en-US"/>
+        </w:rPr>
+        <w:t xml:space="preserve"> 2mass </w:t>
+      </w:r>
+      <w:proofErr w:type="spellStart"/>
+      <w:r>
+        <w:rPr>
+          <w:lang w:val="en-US"/>
+        </w:rPr>
+        <w:t>unik</w:t>
+      </w:r>
+      <w:proofErr w:type="spellEnd"/>
+      <w:r>
+        <w:rPr>
+          <w:lang w:val="en-US"/>
+        </w:rPr>
+        <w:t xml:space="preserve">, ga </w:t>
+      </w:r>
+      <w:proofErr w:type="spellStart"/>
+      <w:r>
+        <w:rPr>
+          <w:lang w:val="en-US"/>
+        </w:rPr>
+        <w:t>ada</w:t>
+      </w:r>
+      <w:proofErr w:type="spellEnd"/>
+      <w:r>
+        <w:rPr>
+          <w:lang w:val="en-US"/>
+        </w:rPr>
+        <w:t xml:space="preserve"> id </w:t>
+      </w:r>
+      <w:proofErr w:type="spellStart"/>
+      <w:r>
+        <w:rPr>
+          <w:lang w:val="en-US"/>
+        </w:rPr>
+        <w:t>ganda</w:t>
+      </w:r>
+      <w:proofErr w:type="spellEnd"/>
+      <w:r>
+        <w:rPr>
+          <w:lang w:val="en-US"/>
+        </w:rPr>
+        <w:t xml:space="preserve">). Terus crossmatch </w:t>
+      </w:r>
+      <w:proofErr w:type="spellStart"/>
+      <w:r>
+        <w:rPr>
+          <w:lang w:val="en-US"/>
+        </w:rPr>
+        <w:t>ke</w:t>
+      </w:r>
+      <w:proofErr w:type="spellEnd"/>
+      <w:r>
+        <w:rPr>
+          <w:lang w:val="en-US"/>
+        </w:rPr>
+        <w:t xml:space="preserve"> </w:t>
+      </w:r>
+      <w:proofErr w:type="spellStart"/>
+      <w:r>
+        <w:rPr>
+          <w:lang w:val="en-US"/>
+        </w:rPr>
+        <w:t>tabel</w:t>
+      </w:r>
+      <w:proofErr w:type="spellEnd"/>
+      <w:r>
+        <w:rPr>
+          <w:lang w:val="en-US"/>
+        </w:rPr>
+        <w:t xml:space="preserve"> input </w:t>
+      </w:r>
+      <w:proofErr w:type="spellStart"/>
+      <w:r>
+        <w:rPr>
+          <w:lang w:val="en-US"/>
+        </w:rPr>
+        <w:t>awal</w:t>
+      </w:r>
+      <w:proofErr w:type="spellEnd"/>
+      <w:r>
+        <w:rPr>
+          <w:lang w:val="en-US"/>
+        </w:rPr>
+        <w:t xml:space="preserve"> (11102 </w:t>
+      </w:r>
+      <w:proofErr w:type="spellStart"/>
+      <w:r>
+        <w:rPr>
+          <w:lang w:val="en-US"/>
+        </w:rPr>
+        <w:t>galaksi</w:t>
+      </w:r>
+      <w:proofErr w:type="spellEnd"/>
+      <w:r>
+        <w:rPr>
+          <w:lang w:val="en-US"/>
+        </w:rPr>
+        <w:t xml:space="preserve">) </w:t>
+      </w:r>
+      <w:proofErr w:type="spellStart"/>
+      <w:r>
+        <w:rPr>
+          <w:lang w:val="en-US"/>
+        </w:rPr>
+        <w:t>pake</w:t>
+      </w:r>
+      <w:proofErr w:type="spellEnd"/>
+      <w:r>
+        <w:rPr>
+          <w:lang w:val="en-US"/>
+        </w:rPr>
+        <w:t xml:space="preserve"> 2mass id, </w:t>
+      </w:r>
+      <w:proofErr w:type="spellStart"/>
+      <w:r>
+        <w:rPr>
+          <w:lang w:val="en-US"/>
+        </w:rPr>
+        <w:t>dapetlah</w:t>
+      </w:r>
+      <w:proofErr w:type="spellEnd"/>
+      <w:r>
+        <w:rPr>
+          <w:lang w:val="en-US"/>
+        </w:rPr>
+        <w:t xml:space="preserve"> 15 </w:t>
+      </w:r>
+      <w:proofErr w:type="spellStart"/>
+      <w:r>
+        <w:rPr>
+          <w:lang w:val="en-US"/>
+        </w:rPr>
+        <w:t>galaksi</w:t>
+      </w:r>
+      <w:proofErr w:type="spellEnd"/>
+      <w:r>
+        <w:rPr>
+          <w:lang w:val="en-US"/>
+        </w:rPr>
+        <w:t xml:space="preserve"> yang </w:t>
+      </w:r>
+      <w:proofErr w:type="spellStart"/>
+      <w:r>
+        <w:rPr>
+          <w:lang w:val="en-US"/>
+        </w:rPr>
+        <w:t>ekstra</w:t>
+      </w:r>
+      <w:proofErr w:type="spellEnd"/>
+      <w:r>
+        <w:rPr>
+          <w:lang w:val="en-US"/>
+        </w:rPr>
+        <w:t xml:space="preserve">. Terus </w:t>
+      </w:r>
+      <w:proofErr w:type="spellStart"/>
+      <w:r>
+        <w:rPr>
+          <w:lang w:val="en-US"/>
+        </w:rPr>
+        <w:t>liat</w:t>
+      </w:r>
+      <w:proofErr w:type="spellEnd"/>
+      <w:r>
+        <w:rPr>
+          <w:lang w:val="en-US"/>
+        </w:rPr>
+        <w:t xml:space="preserve"> </w:t>
+      </w:r>
+      <w:proofErr w:type="spellStart"/>
+      <w:r>
+        <w:rPr>
+          <w:lang w:val="en-US"/>
+        </w:rPr>
+        <w:t>distribusi</w:t>
+      </w:r>
+      <w:proofErr w:type="spellEnd"/>
+      <w:r>
+        <w:rPr>
+          <w:lang w:val="en-US"/>
+        </w:rPr>
+        <w:t xml:space="preserve"> </w:t>
+      </w:r>
+      <w:proofErr w:type="spellStart"/>
+      <w:r>
+        <w:rPr>
+          <w:lang w:val="en-US"/>
+        </w:rPr>
+        <w:t>separasi</w:t>
+      </w:r>
+      <w:proofErr w:type="spellEnd"/>
+      <w:r>
+        <w:rPr>
+          <w:lang w:val="en-US"/>
+        </w:rPr>
+        <w:t xml:space="preserve"> </w:t>
+      </w:r>
+      <w:proofErr w:type="spellStart"/>
+      <w:r>
+        <w:rPr>
+          <w:lang w:val="en-US"/>
+        </w:rPr>
+        <w:t>sudut</w:t>
+      </w:r>
+      <w:proofErr w:type="spellEnd"/>
+      <w:r>
+        <w:rPr>
+          <w:lang w:val="en-US"/>
+        </w:rPr>
+        <w:t xml:space="preserve"> 15 </w:t>
+      </w:r>
+      <w:proofErr w:type="spellStart"/>
+      <w:r>
+        <w:rPr>
+          <w:lang w:val="en-US"/>
+        </w:rPr>
+        <w:t>galaksi</w:t>
+      </w:r>
+      <w:proofErr w:type="spellEnd"/>
+      <w:r>
+        <w:rPr>
+          <w:lang w:val="en-US"/>
+        </w:rPr>
+        <w:t xml:space="preserve"> </w:t>
+      </w:r>
+      <w:proofErr w:type="spellStart"/>
+      <w:r>
+        <w:rPr>
+          <w:lang w:val="en-US"/>
+        </w:rPr>
+        <w:t>ini</w:t>
+      </w:r>
+      <w:proofErr w:type="spellEnd"/>
+      <w:r>
+        <w:rPr>
+          <w:lang w:val="en-US"/>
+        </w:rPr>
+        <w:t xml:space="preserve">, </w:t>
+      </w:r>
+      <w:proofErr w:type="spellStart"/>
+      <w:r>
+        <w:rPr>
+          <w:lang w:val="en-US"/>
+        </w:rPr>
+        <w:t>hasilnya</w:t>
+      </w:r>
+      <w:proofErr w:type="spellEnd"/>
+      <w:r>
+        <w:rPr>
+          <w:lang w:val="en-US"/>
+        </w:rPr>
+        <w:t>:</w:t>
+      </w:r>
+    </w:p>
+    <w:p>
+      <w:pPr>
+        <w:pStyle w:val="ListParagraph"/>
+        <w:tabs>
+          <w:tab w:val="left" w:pos="3994"/>
+        </w:tabs>
+        <w:ind w:left="1440"/>
+        <w:rPr>
+          <w:lang w:val="en-US"/>
+        </w:rPr>
+      </w:pPr>
+    </w:p>
+    <w:p>
+      <w:pPr>
+        <w:pStyle w:val="ListParagraph"/>
+        <w:tabs>
+          <w:tab w:val="left" w:pos="3994"/>
+        </w:tabs>
+        <w:ind w:left="1440"/>
+        <w:rPr>
+          <w:lang w:val="en-US"/>
+        </w:rPr>
+      </w:pPr>
+      <w:r>
+        <w:rPr>
+          <w:noProof/>
+          <w:lang w:val="en-US"/>
+        </w:rPr>
+        <w:drawing>
+          <wp:inline distT="0" distB="0" distL="0" distR="0" wp14:anchorId="3FA19251" wp14:editId="20748961">
+            <wp:extent cx="3941994" cy="3598333"/>
+            <wp:effectExtent l="0" t="0" r="0" b="0"/>
+            <wp:docPr id="1034734366" name="Picture 1"/>
+            <wp:cNvGraphicFramePr>
+              <a:graphicFrameLocks xmlns:a="http://schemas.openxmlformats.org/drawingml/2006/main" noChangeAspect="1"/>
+            </wp:cNvGraphicFramePr>
+            <a:graphic xmlns:a="http://schemas.openxmlformats.org/drawingml/2006/main">
+              <a:graphicData uri="http://schemas.openxmlformats.org/drawingml/2006/picture">
+                <pic:pic xmlns:pic="http://schemas.openxmlformats.org/drawingml/2006/picture">
+                  <pic:nvPicPr>
+                    <pic:cNvPr id="1034734366" name="Picture 1034734366"/>
+                    <pic:cNvPicPr/>
+                  </pic:nvPicPr>
+                  <pic:blipFill>
+                    <a:blip r:embed="rId6" cstate="print">
+                      <a:extLst>
+                        <a:ext uri="{28A0092B-C50C-407E-A947-70E740481C1C}">
+                          <a14:useLocalDpi xmlns:a14="http://schemas.microsoft.com/office/drawing/2010/main" val="0"/>
+                        </a:ext>
+                      </a:extLst>
+                    </a:blip>
+                    <a:stretch>
+                      <a:fillRect/>
+                    </a:stretch>
+                  </pic:blipFill>
+                  <pic:spPr>
+                    <a:xfrm>
+                      <a:off x="0" y="0"/>
+                      <a:ext cx="3953831" cy="3609138"/>
+                    </a:xfrm>
+                    <a:prstGeom prst="rect">
+                      <a:avLst/>
+                    </a:prstGeom>
+                  </pic:spPr>
+                </pic:pic>
+              </a:graphicData>
+            </a:graphic>
+          </wp:inline>
+        </w:drawing>
+      </w:r>
+    </w:p>
+    <w:p>
+      <w:pPr>
+        <w:pStyle w:val="ListParagraph"/>
+        <w:tabs>
+          <w:tab w:val="left" w:pos="3994"/>
+        </w:tabs>
+        <w:ind w:left="1440"/>
+        <w:rPr>
+          <w:lang w:val="en-US"/>
+        </w:rPr>
+      </w:pPr>
+    </w:p>
+    <w:p>
+      <w:pPr>
+        <w:pStyle w:val="ListParagraph"/>
+        <w:tabs>
+          <w:tab w:val="left" w:pos="3994"/>
+        </w:tabs>
+        <w:ind w:left="1440"/>
+        <w:rPr>
+          <w:lang w:val="en-US"/>
+        </w:rPr>
+      </w:pPr>
+      <w:proofErr w:type="spellStart"/>
+      <w:r>
+        <w:rPr>
+          <w:lang w:val="en-US"/>
+        </w:rPr>
+        <w:t>Sementara</w:t>
+      </w:r>
+      <w:proofErr w:type="spellEnd"/>
+      <w:r>
+        <w:rPr>
+          <w:lang w:val="en-US"/>
+        </w:rPr>
+        <w:t xml:space="preserve"> </w:t>
+      </w:r>
+      <w:proofErr w:type="spellStart"/>
+      <w:r>
+        <w:rPr>
+          <w:lang w:val="en-US"/>
+        </w:rPr>
+        <w:t>untuk</w:t>
+      </w:r>
+      <w:proofErr w:type="spellEnd"/>
+      <w:r>
+        <w:rPr>
+          <w:lang w:val="en-US"/>
+        </w:rPr>
+        <w:t xml:space="preserve"> </w:t>
+      </w:r>
+      <w:proofErr w:type="spellStart"/>
+      <w:r>
+        <w:rPr>
+          <w:lang w:val="en-US"/>
+        </w:rPr>
+        <w:t>galaksi</w:t>
+      </w:r>
+      <w:proofErr w:type="spellEnd"/>
+      <w:r>
+        <w:rPr>
+          <w:lang w:val="en-US"/>
+        </w:rPr>
+        <w:t xml:space="preserve"> common (all 11102):</w:t>
+      </w:r>
+    </w:p>
+    <w:p>
+      <w:pPr>
+        <w:pStyle w:val="ListParagraph"/>
+        <w:tabs>
+          <w:tab w:val="left" w:pos="3994"/>
+        </w:tabs>
+        <w:ind w:left="1440"/>
+        <w:rPr>
+          <w:lang w:val="en-US"/>
+        </w:rPr>
+      </w:pPr>
+      <w:r>
+        <w:rPr>
+          <w:noProof/>
+          <w:lang w:val="en-US"/>
+        </w:rPr>
+        <w:lastRenderedPageBreak/>
+        <w:drawing>
+          <wp:inline distT="0" distB="0" distL="0" distR="0" wp14:anchorId="50A12D40" wp14:editId="50D8F4E2">
+            <wp:extent cx="3876380" cy="3541338"/>
+            <wp:effectExtent l="0" t="0" r="0" b="2540"/>
+            <wp:docPr id="384229619" name="Picture 2"/>
+            <wp:cNvGraphicFramePr>
+              <a:graphicFrameLocks xmlns:a="http://schemas.openxmlformats.org/drawingml/2006/main" noChangeAspect="1"/>
+            </wp:cNvGraphicFramePr>
+            <a:graphic xmlns:a="http://schemas.openxmlformats.org/drawingml/2006/main">
+              <a:graphicData uri="http://schemas.openxmlformats.org/drawingml/2006/picture">
+                <pic:pic xmlns:pic="http://schemas.openxmlformats.org/drawingml/2006/picture">
+                  <pic:nvPicPr>
+                    <pic:cNvPr id="384229619" name="Picture 384229619"/>
+                    <pic:cNvPicPr/>
+                  </pic:nvPicPr>
+                  <pic:blipFill>
+                    <a:blip r:embed="rId7" cstate="print">
+                      <a:extLst>
+                        <a:ext uri="{28A0092B-C50C-407E-A947-70E740481C1C}">
+                          <a14:useLocalDpi xmlns:a14="http://schemas.microsoft.com/office/drawing/2010/main" val="0"/>
+                        </a:ext>
+                      </a:extLst>
+                    </a:blip>
+                    <a:stretch>
+                      <a:fillRect/>
+                    </a:stretch>
+                  </pic:blipFill>
+                  <pic:spPr>
+                    <a:xfrm>
+                      <a:off x="0" y="0"/>
+                      <a:ext cx="3893644" cy="3557110"/>
+                    </a:xfrm>
+                    <a:prstGeom prst="rect">
+                      <a:avLst/>
+                    </a:prstGeom>
+                  </pic:spPr>
+                </pic:pic>
+              </a:graphicData>
+            </a:graphic>
+          </wp:inline>
+        </w:drawing>
+      </w:r>
+    </w:p>
+    <w:p>
+      <w:pPr>
+        <w:pStyle w:val="ListParagraph"/>
+        <w:tabs>
+          <w:tab w:val="left" w:pos="3994"/>
+        </w:tabs>
+        <w:ind w:left="1440"/>
+        <w:rPr>
+          <w:lang w:val="en-US"/>
+        </w:rPr>
+      </w:pPr>
+      <w:r>
+        <w:rPr>
+          <w:lang w:val="en-US"/>
+        </w:rPr>
+        <w:t xml:space="preserve">Jadi </w:t>
+      </w:r>
+      <w:proofErr w:type="spellStart"/>
+      <w:r>
+        <w:rPr>
+          <w:lang w:val="en-US"/>
+        </w:rPr>
+        <w:t>mungkin</w:t>
+      </w:r>
+      <w:proofErr w:type="spellEnd"/>
+      <w:r>
+        <w:rPr>
+          <w:lang w:val="en-US"/>
+        </w:rPr>
+        <w:t xml:space="preserve"> </w:t>
+      </w:r>
+      <w:proofErr w:type="spellStart"/>
+      <w:r>
+        <w:rPr>
+          <w:lang w:val="en-US"/>
+        </w:rPr>
+        <w:t>memang</w:t>
+      </w:r>
+      <w:proofErr w:type="spellEnd"/>
+      <w:r>
+        <w:rPr>
+          <w:lang w:val="en-US"/>
+        </w:rPr>
+        <w:t xml:space="preserve"> </w:t>
+      </w:r>
+      <w:proofErr w:type="spellStart"/>
+      <w:r>
+        <w:rPr>
+          <w:lang w:val="en-US"/>
+        </w:rPr>
+        <w:t>perlu</w:t>
+      </w:r>
+      <w:proofErr w:type="spellEnd"/>
+      <w:r>
+        <w:rPr>
+          <w:lang w:val="en-US"/>
+        </w:rPr>
+        <w:t xml:space="preserve"> 2 step: </w:t>
+      </w:r>
+      <w:proofErr w:type="spellStart"/>
+      <w:r>
+        <w:rPr>
+          <w:lang w:val="en-US"/>
+        </w:rPr>
+        <w:t>pertama</w:t>
+      </w:r>
+      <w:proofErr w:type="spellEnd"/>
+      <w:r>
+        <w:rPr>
+          <w:lang w:val="en-US"/>
+        </w:rPr>
+        <w:t xml:space="preserve"> cone search yang </w:t>
+      </w:r>
+      <w:proofErr w:type="spellStart"/>
+      <w:r>
+        <w:rPr>
+          <w:lang w:val="en-US"/>
+        </w:rPr>
+        <w:t>besar</w:t>
+      </w:r>
+      <w:proofErr w:type="spellEnd"/>
+      <w:r>
+        <w:rPr>
+          <w:lang w:val="en-US"/>
+        </w:rPr>
+        <w:t xml:space="preserve"> (5”) </w:t>
+      </w:r>
+      <w:proofErr w:type="spellStart"/>
+      <w:r>
+        <w:rPr>
+          <w:lang w:val="en-US"/>
+        </w:rPr>
+        <w:t>biar</w:t>
+      </w:r>
+      <w:proofErr w:type="spellEnd"/>
+      <w:r>
+        <w:rPr>
+          <w:lang w:val="en-US"/>
+        </w:rPr>
+        <w:t xml:space="preserve"> ga </w:t>
+      </w:r>
+      <w:proofErr w:type="spellStart"/>
+      <w:r>
+        <w:rPr>
+          <w:lang w:val="en-US"/>
+        </w:rPr>
+        <w:t>ada</w:t>
+      </w:r>
+      <w:proofErr w:type="spellEnd"/>
+      <w:r>
+        <w:rPr>
+          <w:lang w:val="en-US"/>
+        </w:rPr>
+        <w:t xml:space="preserve"> </w:t>
+      </w:r>
+      <w:proofErr w:type="spellStart"/>
+      <w:r>
+        <w:rPr>
+          <w:lang w:val="en-US"/>
+        </w:rPr>
+        <w:t>galaksi</w:t>
+      </w:r>
+      <w:proofErr w:type="spellEnd"/>
+      <w:r>
+        <w:rPr>
+          <w:lang w:val="en-US"/>
+        </w:rPr>
+        <w:t xml:space="preserve"> yang </w:t>
+      </w:r>
+      <w:proofErr w:type="spellStart"/>
+      <w:r>
+        <w:rPr>
+          <w:lang w:val="en-US"/>
+        </w:rPr>
+        <w:t>kelewat</w:t>
+      </w:r>
+      <w:proofErr w:type="spellEnd"/>
+      <w:r>
+        <w:rPr>
+          <w:lang w:val="en-US"/>
+        </w:rPr>
+        <w:t xml:space="preserve">, </w:t>
+      </w:r>
+      <w:proofErr w:type="spellStart"/>
+      <w:r>
+        <w:rPr>
+          <w:lang w:val="en-US"/>
+        </w:rPr>
+        <w:t>lalu</w:t>
+      </w:r>
+      <w:proofErr w:type="spellEnd"/>
+      <w:r>
+        <w:rPr>
+          <w:lang w:val="en-US"/>
+        </w:rPr>
+        <w:t xml:space="preserve"> crossmatch </w:t>
+      </w:r>
+      <w:proofErr w:type="spellStart"/>
+      <w:r>
+        <w:rPr>
+          <w:lang w:val="en-US"/>
+        </w:rPr>
+        <w:t>lagi</w:t>
+      </w:r>
+      <w:proofErr w:type="spellEnd"/>
+      <w:r>
+        <w:rPr>
+          <w:lang w:val="en-US"/>
+        </w:rPr>
+        <w:t xml:space="preserve"> </w:t>
+      </w:r>
+      <w:proofErr w:type="spellStart"/>
+      <w:r>
+        <w:rPr>
+          <w:lang w:val="en-US"/>
+        </w:rPr>
+        <w:t>dengan</w:t>
+      </w:r>
+      <w:proofErr w:type="spellEnd"/>
+      <w:r>
+        <w:rPr>
+          <w:lang w:val="en-US"/>
+        </w:rPr>
+        <w:t xml:space="preserve"> </w:t>
+      </w:r>
+      <w:proofErr w:type="spellStart"/>
+      <w:r>
+        <w:rPr>
+          <w:lang w:val="en-US"/>
+        </w:rPr>
+        <w:t>sup_ra</w:t>
+      </w:r>
+      <w:proofErr w:type="spellEnd"/>
+      <w:r>
+        <w:rPr>
+          <w:lang w:val="en-US"/>
+        </w:rPr>
+        <w:t xml:space="preserve"> dan </w:t>
+      </w:r>
+      <w:proofErr w:type="spellStart"/>
+      <w:r>
+        <w:rPr>
+          <w:lang w:val="en-US"/>
+        </w:rPr>
+        <w:t>sup_dec</w:t>
+      </w:r>
+      <w:proofErr w:type="spellEnd"/>
+      <w:r>
+        <w:rPr>
+          <w:lang w:val="en-US"/>
+        </w:rPr>
+        <w:t xml:space="preserve"> </w:t>
+      </w:r>
+      <w:proofErr w:type="spellStart"/>
+      <w:r>
+        <w:rPr>
+          <w:lang w:val="en-US"/>
+        </w:rPr>
+        <w:t>dengan</w:t>
+      </w:r>
+      <w:proofErr w:type="spellEnd"/>
+      <w:r>
+        <w:rPr>
+          <w:lang w:val="en-US"/>
+        </w:rPr>
+        <w:t xml:space="preserve"> threshold 2.2”</w:t>
+      </w:r>
+    </w:p>
+    <w:p>
+      <w:pPr>
+        <w:pStyle w:val="ListParagraph"/>
+        <w:numPr>
+          <w:ilvl w:val="0"/>
+          <w:numId w:val="30"/>
+        </w:numPr>
+        <w:tabs>
+          <w:tab w:val="left" w:pos="3994"/>
+        </w:tabs>
+        <w:rPr>
+          <w:lang w:val="en-US"/>
+        </w:rPr>
+      </w:pPr>
+      <w:proofErr w:type="spellStart"/>
+      <w:r>
+        <w:rPr>
+          <w:lang w:val="en-US"/>
+        </w:rPr>
+        <w:t>Tapi</w:t>
+      </w:r>
+      <w:proofErr w:type="spellEnd"/>
+      <w:r>
+        <w:rPr>
+          <w:lang w:val="en-US"/>
+        </w:rPr>
+        <w:t xml:space="preserve"> </w:t>
+      </w:r>
+      <w:proofErr w:type="spellStart"/>
+      <w:r>
+        <w:rPr>
+          <w:lang w:val="en-US"/>
+        </w:rPr>
+        <w:t>bukannya</w:t>
+      </w:r>
+      <w:proofErr w:type="spellEnd"/>
+      <w:r>
+        <w:rPr>
+          <w:lang w:val="en-US"/>
+        </w:rPr>
+        <w:t xml:space="preserve"> </w:t>
+      </w:r>
+      <w:proofErr w:type="spellStart"/>
+      <w:r>
+        <w:rPr>
+          <w:lang w:val="en-US"/>
+        </w:rPr>
+        <w:t>masalah</w:t>
+      </w:r>
+      <w:proofErr w:type="spellEnd"/>
+      <w:r>
+        <w:rPr>
+          <w:lang w:val="en-US"/>
+        </w:rPr>
+        <w:t xml:space="preserve"> output </w:t>
+      </w:r>
+      <w:proofErr w:type="spellStart"/>
+      <w:r>
+        <w:rPr>
+          <w:lang w:val="en-US"/>
+        </w:rPr>
+        <w:t>lebih</w:t>
+      </w:r>
+      <w:proofErr w:type="spellEnd"/>
+      <w:r>
+        <w:rPr>
+          <w:lang w:val="en-US"/>
+        </w:rPr>
+        <w:t xml:space="preserve"> </w:t>
+      </w:r>
+      <w:proofErr w:type="spellStart"/>
+      <w:r>
+        <w:rPr>
+          <w:lang w:val="en-US"/>
+        </w:rPr>
+        <w:t>banyak</w:t>
+      </w:r>
+      <w:proofErr w:type="spellEnd"/>
+      <w:r>
+        <w:rPr>
+          <w:lang w:val="en-US"/>
+        </w:rPr>
+        <w:t xml:space="preserve"> </w:t>
+      </w:r>
+      <w:proofErr w:type="spellStart"/>
+      <w:r>
+        <w:rPr>
+          <w:lang w:val="en-US"/>
+        </w:rPr>
+        <w:t>daripada</w:t>
+      </w:r>
+      <w:proofErr w:type="spellEnd"/>
+      <w:r>
+        <w:rPr>
+          <w:lang w:val="en-US"/>
+        </w:rPr>
+        <w:t xml:space="preserve"> input </w:t>
+      </w:r>
+      <w:proofErr w:type="spellStart"/>
+      <w:r>
+        <w:rPr>
+          <w:lang w:val="en-US"/>
+        </w:rPr>
+        <w:t>bisa</w:t>
+      </w:r>
+      <w:proofErr w:type="spellEnd"/>
+      <w:r>
+        <w:rPr>
+          <w:lang w:val="en-US"/>
+        </w:rPr>
+        <w:t xml:space="preserve"> </w:t>
+      </w:r>
+      <w:proofErr w:type="spellStart"/>
+      <w:r>
+        <w:rPr>
+          <w:lang w:val="en-US"/>
+        </w:rPr>
+        <w:t>diselesaikan</w:t>
+      </w:r>
+      <w:proofErr w:type="spellEnd"/>
+      <w:r>
+        <w:rPr>
+          <w:lang w:val="en-US"/>
+        </w:rPr>
+        <w:t xml:space="preserve"> via one-to-one match? Jadi </w:t>
+      </w:r>
+      <w:proofErr w:type="spellStart"/>
+      <w:r>
+        <w:rPr>
+          <w:lang w:val="en-US"/>
+        </w:rPr>
+        <w:t>jumlah</w:t>
+      </w:r>
+      <w:proofErr w:type="spellEnd"/>
+      <w:r>
+        <w:rPr>
+          <w:lang w:val="en-US"/>
+        </w:rPr>
+        <w:t xml:space="preserve"> row output </w:t>
+      </w:r>
+      <w:proofErr w:type="spellStart"/>
+      <w:r>
+        <w:rPr>
+          <w:lang w:val="en-US"/>
+        </w:rPr>
+        <w:t>dipastikan</w:t>
+      </w:r>
+      <w:proofErr w:type="spellEnd"/>
+      <w:r>
+        <w:rPr>
+          <w:lang w:val="en-US"/>
+        </w:rPr>
+        <w:t xml:space="preserve"> </w:t>
+      </w:r>
+      <w:proofErr w:type="spellStart"/>
+      <w:r>
+        <w:rPr>
+          <w:lang w:val="en-US"/>
+        </w:rPr>
+        <w:t>sama</w:t>
+      </w:r>
+      <w:proofErr w:type="spellEnd"/>
+      <w:r>
+        <w:rPr>
+          <w:lang w:val="en-US"/>
+        </w:rPr>
+        <w:t xml:space="preserve"> </w:t>
+      </w:r>
+      <w:proofErr w:type="spellStart"/>
+      <w:r>
+        <w:rPr>
+          <w:lang w:val="en-US"/>
+        </w:rPr>
+        <w:t>dengan</w:t>
+      </w:r>
+      <w:proofErr w:type="spellEnd"/>
+      <w:r>
+        <w:rPr>
+          <w:lang w:val="en-US"/>
+        </w:rPr>
+        <w:t xml:space="preserve"> </w:t>
+      </w:r>
+      <w:proofErr w:type="spellStart"/>
+      <w:r>
+        <w:rPr>
+          <w:lang w:val="en-US"/>
+        </w:rPr>
+        <w:t>jumlah</w:t>
+      </w:r>
+      <w:proofErr w:type="spellEnd"/>
+      <w:r>
+        <w:rPr>
+          <w:lang w:val="en-US"/>
+        </w:rPr>
+        <w:t xml:space="preserve"> row input. </w:t>
+      </w:r>
+      <w:proofErr w:type="spellStart"/>
+      <w:r>
+        <w:rPr>
+          <w:lang w:val="en-US"/>
+        </w:rPr>
+        <w:t>Kemudian</w:t>
+      </w:r>
+      <w:proofErr w:type="spellEnd"/>
+      <w:r>
+        <w:rPr>
+          <w:lang w:val="en-US"/>
+        </w:rPr>
+        <w:t xml:space="preserve"> </w:t>
+      </w:r>
+      <w:proofErr w:type="spellStart"/>
+      <w:r>
+        <w:rPr>
+          <w:lang w:val="en-US"/>
+        </w:rPr>
+        <w:t>untuk</w:t>
+      </w:r>
+      <w:proofErr w:type="spellEnd"/>
+      <w:r>
+        <w:rPr>
+          <w:lang w:val="en-US"/>
+        </w:rPr>
+        <w:t xml:space="preserve"> </w:t>
+      </w:r>
+      <w:proofErr w:type="spellStart"/>
+      <w:r>
+        <w:rPr>
+          <w:lang w:val="en-US"/>
+        </w:rPr>
+        <w:t>mergingnya</w:t>
+      </w:r>
+      <w:proofErr w:type="spellEnd"/>
+      <w:r>
+        <w:rPr>
+          <w:lang w:val="en-US"/>
+        </w:rPr>
+        <w:t xml:space="preserve"> juga </w:t>
+      </w:r>
+      <w:proofErr w:type="spellStart"/>
+      <w:r>
+        <w:rPr>
+          <w:lang w:val="en-US"/>
+        </w:rPr>
+        <w:t>lebih</w:t>
+      </w:r>
+      <w:proofErr w:type="spellEnd"/>
+      <w:r>
+        <w:rPr>
+          <w:lang w:val="en-US"/>
+        </w:rPr>
+        <w:t xml:space="preserve"> </w:t>
+      </w:r>
+      <w:proofErr w:type="spellStart"/>
+      <w:r>
+        <w:rPr>
+          <w:lang w:val="en-US"/>
+        </w:rPr>
+        <w:t>gampang</w:t>
+      </w:r>
+      <w:proofErr w:type="spellEnd"/>
+      <w:r>
+        <w:rPr>
+          <w:lang w:val="en-US"/>
+        </w:rPr>
+        <w:t xml:space="preserve"> </w:t>
+      </w:r>
+      <w:proofErr w:type="spellStart"/>
+      <w:r>
+        <w:rPr>
+          <w:lang w:val="en-US"/>
+        </w:rPr>
+        <w:t>karena</w:t>
+      </w:r>
+      <w:proofErr w:type="spellEnd"/>
+      <w:r>
+        <w:rPr>
+          <w:lang w:val="en-US"/>
+        </w:rPr>
+        <w:t xml:space="preserve"> </w:t>
+      </w:r>
+      <w:proofErr w:type="spellStart"/>
+      <w:r>
+        <w:rPr>
+          <w:lang w:val="en-US"/>
+        </w:rPr>
+        <w:t>tinggal</w:t>
+      </w:r>
+      <w:proofErr w:type="spellEnd"/>
+      <w:r>
+        <w:rPr>
+          <w:lang w:val="en-US"/>
+        </w:rPr>
+        <w:t xml:space="preserve"> merge by index (data gak </w:t>
+      </w:r>
+      <w:proofErr w:type="spellStart"/>
+      <w:r>
+        <w:rPr>
+          <w:lang w:val="en-US"/>
+        </w:rPr>
+        <w:t>keacak</w:t>
+      </w:r>
+      <w:proofErr w:type="spellEnd"/>
+      <w:r>
+        <w:rPr>
+          <w:lang w:val="en-US"/>
+        </w:rPr>
+        <w:t xml:space="preserve">, </w:t>
+      </w:r>
+      <w:proofErr w:type="spellStart"/>
+      <w:r>
+        <w:rPr>
+          <w:lang w:val="en-US"/>
+        </w:rPr>
+        <w:t>udah</w:t>
+      </w:r>
+      <w:proofErr w:type="spellEnd"/>
+      <w:r>
+        <w:rPr>
+          <w:lang w:val="en-US"/>
+        </w:rPr>
+        <w:t xml:space="preserve"> </w:t>
+      </w:r>
+      <w:proofErr w:type="spellStart"/>
+      <w:r>
+        <w:rPr>
+          <w:lang w:val="en-US"/>
+        </w:rPr>
+        <w:t>dicek</w:t>
+      </w:r>
+      <w:proofErr w:type="spellEnd"/>
+      <w:r>
+        <w:rPr>
+          <w:lang w:val="en-US"/>
+        </w:rPr>
+        <w:t>).</w:t>
+      </w:r>
+    </w:p>
+    <w:p>
+      <w:pPr>
+        <w:pStyle w:val="ListParagraph"/>
+        <w:numPr>
+          <w:ilvl w:val="1"/>
+          <w:numId w:val="30"/>
+        </w:numPr>
+        <w:tabs>
+          <w:tab w:val="left" w:pos="3994"/>
+        </w:tabs>
+        <w:rPr>
+          <w:lang w:val="en-US"/>
+        </w:rPr>
+      </w:pPr>
+      <w:proofErr w:type="spellStart"/>
+      <w:r>
+        <w:rPr>
+          <w:lang w:val="en-US"/>
+        </w:rPr>
+        <w:t>Sudah</w:t>
+      </w:r>
+      <w:proofErr w:type="spellEnd"/>
+      <w:r>
+        <w:rPr>
+          <w:lang w:val="en-US"/>
+        </w:rPr>
+        <w:t xml:space="preserve"> </w:t>
+      </w:r>
+      <w:proofErr w:type="spellStart"/>
+      <w:r>
+        <w:rPr>
+          <w:lang w:val="en-US"/>
+        </w:rPr>
+        <w:t>dicek</w:t>
+      </w:r>
+      <w:proofErr w:type="spellEnd"/>
+      <w:r>
+        <w:rPr>
+          <w:lang w:val="en-US"/>
+        </w:rPr>
+        <w:t xml:space="preserve"> di data 6dFGS. </w:t>
+      </w:r>
+      <w:proofErr w:type="spellStart"/>
+      <w:r>
+        <w:rPr>
+          <w:lang w:val="en-US"/>
+        </w:rPr>
+        <w:t>Dengan</w:t>
+      </w:r>
+      <w:proofErr w:type="spellEnd"/>
+      <w:r>
+        <w:rPr>
+          <w:lang w:val="en-US"/>
+        </w:rPr>
+        <w:t xml:space="preserve"> cone 10”, </w:t>
+      </w:r>
+      <w:proofErr w:type="spellStart"/>
+      <w:r>
+        <w:rPr>
+          <w:lang w:val="en-US"/>
+        </w:rPr>
+        <w:t>semua</w:t>
+      </w:r>
+      <w:proofErr w:type="spellEnd"/>
+      <w:r>
+        <w:rPr>
+          <w:lang w:val="en-US"/>
+        </w:rPr>
+        <w:t xml:space="preserve"> </w:t>
+      </w:r>
+      <w:proofErr w:type="spellStart"/>
+      <w:r>
+        <w:rPr>
+          <w:lang w:val="en-US"/>
+        </w:rPr>
+        <w:t>galaksi</w:t>
+      </w:r>
+      <w:proofErr w:type="spellEnd"/>
+      <w:r>
+        <w:rPr>
+          <w:lang w:val="en-US"/>
+        </w:rPr>
+        <w:t xml:space="preserve"> </w:t>
+      </w:r>
+      <w:proofErr w:type="spellStart"/>
+      <w:r>
+        <w:rPr>
+          <w:lang w:val="en-US"/>
+        </w:rPr>
+        <w:t>ada</w:t>
+      </w:r>
+      <w:proofErr w:type="spellEnd"/>
+      <w:r>
+        <w:rPr>
+          <w:lang w:val="en-US"/>
+        </w:rPr>
+        <w:t xml:space="preserve"> </w:t>
+      </w:r>
+      <w:proofErr w:type="spellStart"/>
+      <w:r>
+        <w:rPr>
+          <w:lang w:val="en-US"/>
+        </w:rPr>
+        <w:t>pasangannya</w:t>
+      </w:r>
+      <w:proofErr w:type="spellEnd"/>
+      <w:r>
+        <w:rPr>
+          <w:lang w:val="en-US"/>
+        </w:rPr>
+        <w:t xml:space="preserve"> </w:t>
+      </w:r>
+      <w:r>
+        <w:rPr>
+          <w:lang w:val="en-US"/>
+        </w:rPr>
+        <w:sym w:font="Wingdings" w:char="F0E0"/>
+      </w:r>
+      <w:r>
+        <w:rPr>
+          <w:lang w:val="en-US"/>
+        </w:rPr>
+        <w:t xml:space="preserve"> </w:t>
+      </w:r>
+      <w:proofErr w:type="spellStart"/>
+      <w:r>
+        <w:rPr>
+          <w:lang w:val="en-US"/>
+        </w:rPr>
+        <w:t>tapi</w:t>
+      </w:r>
+      <w:proofErr w:type="spellEnd"/>
+      <w:r>
+        <w:rPr>
+          <w:lang w:val="en-US"/>
+        </w:rPr>
+        <w:t xml:space="preserve"> </w:t>
+      </w:r>
+      <w:proofErr w:type="spellStart"/>
+      <w:r>
+        <w:rPr>
+          <w:lang w:val="en-US"/>
+        </w:rPr>
+        <w:t>untuk</w:t>
+      </w:r>
+      <w:proofErr w:type="spellEnd"/>
+      <w:r>
+        <w:rPr>
+          <w:lang w:val="en-US"/>
+        </w:rPr>
+        <w:t xml:space="preserve"> SDSS dan LAMOST </w:t>
+      </w:r>
+      <w:proofErr w:type="spellStart"/>
+      <w:r>
+        <w:rPr>
+          <w:lang w:val="en-US"/>
+        </w:rPr>
+        <w:t>sepertinya</w:t>
+      </w:r>
+      <w:proofErr w:type="spellEnd"/>
+      <w:r>
+        <w:rPr>
+          <w:lang w:val="en-US"/>
+        </w:rPr>
+        <w:t xml:space="preserve"> </w:t>
+      </w:r>
+      <w:proofErr w:type="spellStart"/>
+      <w:r>
+        <w:rPr>
+          <w:lang w:val="en-US"/>
+        </w:rPr>
+        <w:t>harus</w:t>
+      </w:r>
+      <w:proofErr w:type="spellEnd"/>
+      <w:r>
+        <w:rPr>
+          <w:lang w:val="en-US"/>
+        </w:rPr>
+        <w:t xml:space="preserve"> </w:t>
+      </w:r>
+      <w:proofErr w:type="spellStart"/>
+      <w:r>
+        <w:rPr>
+          <w:lang w:val="en-US"/>
+        </w:rPr>
+        <w:t>diturunkan</w:t>
+      </w:r>
+      <w:proofErr w:type="spellEnd"/>
+      <w:r>
+        <w:rPr>
+          <w:lang w:val="en-US"/>
+        </w:rPr>
+        <w:t xml:space="preserve"> </w:t>
+      </w:r>
+      <w:proofErr w:type="spellStart"/>
+      <w:r>
+        <w:rPr>
+          <w:lang w:val="en-US"/>
+        </w:rPr>
+        <w:t>ke</w:t>
+      </w:r>
+      <w:proofErr w:type="spellEnd"/>
+      <w:r>
+        <w:rPr>
+          <w:lang w:val="en-US"/>
+        </w:rPr>
+        <w:t xml:space="preserve"> </w:t>
+      </w:r>
+      <w:proofErr w:type="spellStart"/>
+      <w:r>
+        <w:rPr>
+          <w:lang w:val="en-US"/>
+        </w:rPr>
+        <w:t>sekitar</w:t>
+      </w:r>
+      <w:proofErr w:type="spellEnd"/>
+      <w:r>
+        <w:rPr>
+          <w:lang w:val="en-US"/>
+        </w:rPr>
+        <w:t xml:space="preserve"> 1”-2” agar </w:t>
+      </w:r>
+      <w:proofErr w:type="spellStart"/>
+      <w:r>
+        <w:rPr>
+          <w:lang w:val="en-US"/>
+        </w:rPr>
+        <w:t>mendapatkan</w:t>
+      </w:r>
+      <w:proofErr w:type="spellEnd"/>
+      <w:r>
+        <w:rPr>
+          <w:lang w:val="en-US"/>
+        </w:rPr>
+        <w:t xml:space="preserve"> </w:t>
+      </w:r>
+      <w:proofErr w:type="spellStart"/>
+      <w:r>
+        <w:rPr>
+          <w:lang w:val="en-US"/>
+        </w:rPr>
+        <w:t>galaksi</w:t>
+      </w:r>
+      <w:proofErr w:type="spellEnd"/>
+      <w:r>
+        <w:rPr>
+          <w:lang w:val="en-US"/>
+        </w:rPr>
+        <w:t xml:space="preserve"> yang </w:t>
+      </w:r>
+      <w:proofErr w:type="spellStart"/>
+      <w:r>
+        <w:rPr>
+          <w:lang w:val="en-US"/>
+        </w:rPr>
+        <w:t>akurat</w:t>
+      </w:r>
+      <w:proofErr w:type="spellEnd"/>
+      <w:r>
+        <w:rPr>
+          <w:lang w:val="en-US"/>
+        </w:rPr>
+        <w:t>.</w:t>
+      </w:r>
+    </w:p>
+    <w:p>
+      <w:pPr>
+        <w:pStyle w:val="ListParagraph"/>
+        <w:numPr>
+          <w:ilvl w:val="0"/>
+          <w:numId w:val="30"/>
+        </w:numPr>
+        <w:tabs>
+          <w:tab w:val="left" w:pos="3994"/>
+        </w:tabs>
+        <w:rPr>
+          <w:lang w:val="en-US"/>
+        </w:rPr>
+      </w:pPr>
+      <w:proofErr w:type="spellStart"/>
+      <w:r>
+        <w:rPr>
+          <w:lang w:val="en-US"/>
+        </w:rPr>
+        <w:t>Sepertinya</w:t>
+      </w:r>
+      <w:proofErr w:type="spellEnd"/>
+      <w:r>
+        <w:rPr>
+          <w:lang w:val="en-US"/>
+        </w:rPr>
+        <w:t xml:space="preserve"> final </w:t>
+      </w:r>
+      <w:proofErr w:type="spellStart"/>
+      <w:r>
+        <w:rPr>
+          <w:lang w:val="en-US"/>
+        </w:rPr>
+        <w:t>stepnya</w:t>
+      </w:r>
+      <w:proofErr w:type="spellEnd"/>
+      <w:r>
+        <w:rPr>
+          <w:lang w:val="en-US"/>
+        </w:rPr>
+        <w:t xml:space="preserve">: </w:t>
+      </w:r>
+      <w:proofErr w:type="spellStart"/>
+      <w:r>
+        <w:rPr>
+          <w:lang w:val="en-US"/>
+        </w:rPr>
+        <w:t>dari</w:t>
+      </w:r>
+      <w:proofErr w:type="spellEnd"/>
+      <w:r>
+        <w:rPr>
+          <w:lang w:val="en-US"/>
+        </w:rPr>
+        <w:t xml:space="preserve"> data </w:t>
+      </w:r>
+      <w:proofErr w:type="spellStart"/>
+      <w:r>
+        <w:rPr>
+          <w:lang w:val="en-US"/>
+        </w:rPr>
+        <w:t>koordinat</w:t>
+      </w:r>
+      <w:proofErr w:type="spellEnd"/>
+      <w:r>
+        <w:rPr>
+          <w:lang w:val="en-US"/>
+        </w:rPr>
+        <w:t xml:space="preserve"> </w:t>
+      </w:r>
+      <w:proofErr w:type="spellStart"/>
+      <w:r>
+        <w:rPr>
+          <w:lang w:val="en-US"/>
+        </w:rPr>
+        <w:t>ra</w:t>
+      </w:r>
+      <w:proofErr w:type="spellEnd"/>
+      <w:r>
+        <w:rPr>
+          <w:lang w:val="en-US"/>
+        </w:rPr>
+        <w:t xml:space="preserve"> dec, feed </w:t>
+      </w:r>
+      <w:proofErr w:type="spellStart"/>
+      <w:r>
+        <w:rPr>
+          <w:lang w:val="en-US"/>
+        </w:rPr>
+        <w:t>ke</w:t>
+      </w:r>
+      <w:proofErr w:type="spellEnd"/>
+      <w:r>
+        <w:rPr>
+          <w:lang w:val="en-US"/>
+        </w:rPr>
+        <w:t xml:space="preserve"> 2MASS XSC, </w:t>
+      </w:r>
+      <w:proofErr w:type="spellStart"/>
+      <w:r>
+        <w:rPr>
+          <w:lang w:val="en-US"/>
+        </w:rPr>
+        <w:t>centang</w:t>
+      </w:r>
+      <w:proofErr w:type="spellEnd"/>
+      <w:r>
+        <w:rPr>
+          <w:lang w:val="en-US"/>
+        </w:rPr>
+        <w:t xml:space="preserve"> 1 to 1 match, cone search 2.5” (</w:t>
+      </w:r>
+      <w:proofErr w:type="spellStart"/>
+      <w:r>
+        <w:rPr>
+          <w:lang w:val="en-US"/>
+        </w:rPr>
+        <w:t>separasi</w:t>
+      </w:r>
+      <w:proofErr w:type="spellEnd"/>
+      <w:r>
+        <w:rPr>
+          <w:lang w:val="en-US"/>
+        </w:rPr>
+        <w:t xml:space="preserve"> max di 6dfgs 2.23”). Merge </w:t>
+      </w:r>
+      <w:proofErr w:type="spellStart"/>
+      <w:r>
+        <w:rPr>
+          <w:lang w:val="en-US"/>
+        </w:rPr>
+        <w:t>dengan</w:t>
+      </w:r>
+      <w:proofErr w:type="spellEnd"/>
+      <w:r>
+        <w:rPr>
+          <w:lang w:val="en-US"/>
+        </w:rPr>
+        <w:t xml:space="preserve"> data </w:t>
+      </w:r>
+      <w:proofErr w:type="spellStart"/>
+      <w:r>
+        <w:rPr>
+          <w:lang w:val="en-US"/>
+        </w:rPr>
+        <w:t>spektroskopi</w:t>
+      </w:r>
+      <w:proofErr w:type="spellEnd"/>
+      <w:r>
+        <w:rPr>
+          <w:lang w:val="en-US"/>
+        </w:rPr>
+        <w:t xml:space="preserve"> </w:t>
+      </w:r>
+      <w:proofErr w:type="spellStart"/>
+      <w:r>
+        <w:rPr>
+          <w:lang w:val="en-US"/>
+        </w:rPr>
+        <w:t>awal</w:t>
+      </w:r>
+      <w:proofErr w:type="spellEnd"/>
+      <w:r>
+        <w:rPr>
+          <w:lang w:val="en-US"/>
+        </w:rPr>
+        <w:t xml:space="preserve"> by </w:t>
+      </w:r>
+      <w:proofErr w:type="gramStart"/>
+      <w:r>
+        <w:rPr>
+          <w:lang w:val="en-US"/>
+        </w:rPr>
+        <w:t>index</w:t>
+      </w:r>
+      <w:proofErr w:type="gramEnd"/>
+    </w:p>
+    <w:p>
+      <w:pPr>
+        <w:pStyle w:val="ListParagraph"/>
+        <w:numPr>
+          <w:ilvl w:val="0"/>
+          <w:numId w:val="32"/>
+        </w:numPr>
+        <w:tabs>
+          <w:tab w:val="left" w:pos="3994"/>
+        </w:tabs>
+        <w:rPr>
+          <w:lang w:val="en-US"/>
+        </w:rPr>
+      </w:pPr>
+      <w:r>
+        <w:rPr>
+          <w:lang w:val="en-US"/>
+        </w:rPr>
+        <w:t xml:space="preserve">Jadi </w:t>
+      </w:r>
+      <w:proofErr w:type="spellStart"/>
+      <w:r>
+        <w:rPr>
+          <w:lang w:val="en-US"/>
+        </w:rPr>
+        <w:t>cara</w:t>
+      </w:r>
+      <w:proofErr w:type="spellEnd"/>
+      <w:r>
+        <w:rPr>
+          <w:lang w:val="en-US"/>
+        </w:rPr>
+        <w:t xml:space="preserve"> merging data 6dFGS:</w:t>
+      </w:r>
+    </w:p>
+    <w:p>
+      <w:pPr>
+        <w:pStyle w:val="ListParagraph"/>
+        <w:numPr>
+          <w:ilvl w:val="1"/>
+          <w:numId w:val="32"/>
+        </w:numPr>
+        <w:tabs>
+          <w:tab w:val="left" w:pos="3994"/>
+        </w:tabs>
+        <w:rPr>
+          <w:lang w:val="en-US"/>
+        </w:rPr>
+      </w:pPr>
+      <w:r>
+        <w:rPr>
+          <w:lang w:val="en-US"/>
+        </w:rPr>
+        <w:t xml:space="preserve">Data FP, </w:t>
+      </w:r>
+      <w:proofErr w:type="spellStart"/>
+      <w:r>
+        <w:rPr>
+          <w:lang w:val="en-US"/>
+        </w:rPr>
+        <w:t>buang</w:t>
+      </w:r>
+      <w:proofErr w:type="spellEnd"/>
+      <w:r>
+        <w:rPr>
+          <w:lang w:val="en-US"/>
+        </w:rPr>
+        <w:t xml:space="preserve"> kolom2:</w:t>
       </w:r>
     </w:p>
     <w:sectPr>
@@ -11324,7 +13256,7 @@
         <w:rFonts w:ascii="Calibri" w:eastAsiaTheme="minorHAnsi" w:hAnsi="Calibri" w:cs="Calibri" w:hint="default"/>
       </w:rPr>
     </w:lvl>
-    <w:lvl w:ilvl="1" w:tplc="04090003" w:tentative="1">
+    <w:lvl w:ilvl="1" w:tplc="04090003">
       <w:start w:val="1"/>
       <w:numFmt w:val="bullet"/>
       <w:lvlText w:val="o"/>
@@ -11422,6 +13354,119 @@
     </w:lvl>
   </w:abstractNum>
   <w:abstractNum w:abstractNumId="8" w15:restartNumberingAfterBreak="0">
+    <w:nsid w:val="236E6F69"/>
+    <w:multiLevelType w:val="hybridMultilevel"/>
+    <w:tmpl w:val="849A6AD6"/>
+    <w:lvl w:ilvl="0" w:tplc="04090003">
+      <w:start w:val="1"/>
+      <w:numFmt w:val="bullet"/>
+      <w:lvlText w:val="o"/>
+      <w:lvlJc w:val="left"/>
+      <w:pPr>
+        <w:ind w:left="1440" w:hanging="360"/>
+      </w:pPr>
+      <w:rPr>
+        <w:rFonts w:ascii="Courier New" w:hAnsi="Courier New" w:hint="default"/>
+      </w:rPr>
+    </w:lvl>
+    <w:lvl w:ilvl="1" w:tplc="04090003">
+      <w:start w:val="1"/>
+      <w:numFmt w:val="bullet"/>
+      <w:lvlText w:val="o"/>
+      <w:lvlJc w:val="left"/>
+      <w:pPr>
+        <w:ind w:left="2520" w:hanging="360"/>
+      </w:pPr>
+      <w:rPr>
+        <w:rFonts w:ascii="Courier New" w:hAnsi="Courier New" w:cs="Courier New" w:hint="default"/>
+      </w:rPr>
+    </w:lvl>
+    <w:lvl w:ilvl="2" w:tplc="04090005" w:tentative="1">
+      <w:start w:val="1"/>
+      <w:numFmt w:val="bullet"/>
+      <w:lvlText w:val=""/>
+      <w:lvlJc w:val="left"/>
+      <w:pPr>
+        <w:ind w:left="3240" w:hanging="360"/>
+      </w:pPr>
+      <w:rPr>
+        <w:rFonts w:ascii="Wingdings" w:hAnsi="Wingdings" w:hint="default"/>
+      </w:rPr>
+    </w:lvl>
+    <w:lvl w:ilvl="3" w:tplc="04090001" w:tentative="1">
+      <w:start w:val="1"/>
+      <w:numFmt w:val="bullet"/>
+      <w:lvlText w:val=""/>
+      <w:lvlJc w:val="left"/>
+      <w:pPr>
+        <w:ind w:left="3960" w:hanging="360"/>
+      </w:pPr>
+      <w:rPr>
+        <w:rFonts w:ascii="Symbol" w:hAnsi="Symbol" w:hint="default"/>
+      </w:rPr>
+    </w:lvl>
+    <w:lvl w:ilvl="4" w:tplc="04090003" w:tentative="1">
+      <w:start w:val="1"/>
+      <w:numFmt w:val="bullet"/>
+      <w:lvlText w:val="o"/>
+      <w:lvlJc w:val="left"/>
+      <w:pPr>
+        <w:ind w:left="4680" w:hanging="360"/>
+      </w:pPr>
+      <w:rPr>
+        <w:rFonts w:ascii="Courier New" w:hAnsi="Courier New" w:cs="Courier New" w:hint="default"/>
+      </w:rPr>
+    </w:lvl>
+    <w:lvl w:ilvl="5" w:tplc="04090005" w:tentative="1">
+      <w:start w:val="1"/>
+      <w:numFmt w:val="bullet"/>
+      <w:lvlText w:val=""/>
+      <w:lvlJc w:val="left"/>
+      <w:pPr>
+        <w:ind w:left="5400" w:hanging="360"/>
+      </w:pPr>
+      <w:rPr>
+        <w:rFonts w:ascii="Wingdings" w:hAnsi="Wingdings" w:hint="default"/>
+      </w:rPr>
+    </w:lvl>
+    <w:lvl w:ilvl="6" w:tplc="04090001" w:tentative="1">
+      <w:start w:val="1"/>
+      <w:numFmt w:val="bullet"/>
+      <w:lvlText w:val=""/>
+      <w:lvlJc w:val="left"/>
+      <w:pPr>
+        <w:ind w:left="6120" w:hanging="360"/>
+      </w:pPr>
+      <w:rPr>
+        <w:rFonts w:ascii="Symbol" w:hAnsi="Symbol" w:hint="default"/>
+      </w:rPr>
+    </w:lvl>
+    <w:lvl w:ilvl="7" w:tplc="04090003" w:tentative="1">
+      <w:start w:val="1"/>
+      <w:numFmt w:val="bullet"/>
+      <w:lvlText w:val="o"/>
+      <w:lvlJc w:val="left"/>
+      <w:pPr>
+        <w:ind w:left="6840" w:hanging="360"/>
+      </w:pPr>
+      <w:rPr>
+        <w:rFonts w:ascii="Courier New" w:hAnsi="Courier New" w:cs="Courier New" w:hint="default"/>
+      </w:rPr>
+    </w:lvl>
+    <w:lvl w:ilvl="8" w:tplc="04090005" w:tentative="1">
+      <w:start w:val="1"/>
+      <w:numFmt w:val="bullet"/>
+      <w:lvlText w:val=""/>
+      <w:lvlJc w:val="left"/>
+      <w:pPr>
+        <w:ind w:left="7560" w:hanging="360"/>
+      </w:pPr>
+      <w:rPr>
+        <w:rFonts w:ascii="Wingdings" w:hAnsi="Wingdings" w:hint="default"/>
+      </w:rPr>
+    </w:lvl>
+  </w:abstractNum>
+  <w:abstractNum w:abstractNumId="9" w15:restartNumberingAfterBreak="0">
     <w:nsid w:val="237165EA"/>
     <w:multiLevelType w:val="hybridMultilevel"/>
     <w:tmpl w:val="23DC2E3A"/>
@@ -11507,7 +13552,7 @@
       </w:pPr>
     </w:lvl>
   </w:abstractNum>
-  <w:abstractNum w:abstractNumId="9" w15:restartNumberingAfterBreak="0">
+  <w:abstractNum w:abstractNumId="10" w15:restartNumberingAfterBreak="0">
     <w:nsid w:val="27AF1DC7"/>
     <w:multiLevelType w:val="hybridMultilevel"/>
     <w:tmpl w:val="CB646D34"/>
@@ -11622,7 +13667,7 @@
       </w:rPr>
     </w:lvl>
   </w:abstractNum>
-  <w:abstractNum w:abstractNumId="10" w15:restartNumberingAfterBreak="0">
+  <w:abstractNum w:abstractNumId="11" w15:restartNumberingAfterBreak="0">
     <w:nsid w:val="2BAD5064"/>
     <w:multiLevelType w:val="hybridMultilevel"/>
     <w:tmpl w:val="8DCE97D6"/>
@@ -11711,7 +13756,7 @@
       </w:pPr>
     </w:lvl>
   </w:abstractNum>
-  <w:abstractNum w:abstractNumId="11" w15:restartNumberingAfterBreak="0">
+  <w:abstractNum w:abstractNumId="12" w15:restartNumberingAfterBreak="0">
     <w:nsid w:val="2E907F5E"/>
     <w:multiLevelType w:val="hybridMultilevel"/>
     <w:tmpl w:val="2DA2128C"/>
@@ -11797,7 +13842,7 @@
       </w:pPr>
     </w:lvl>
   </w:abstractNum>
-  <w:abstractNum w:abstractNumId="12" w15:restartNumberingAfterBreak="0">
+  <w:abstractNum w:abstractNumId="13" w15:restartNumberingAfterBreak="0">
     <w:nsid w:val="2FDD729E"/>
     <w:multiLevelType w:val="hybridMultilevel"/>
     <w:tmpl w:val="DEA28C12"/>
@@ -11910,7 +13955,7 @@
       </w:rPr>
     </w:lvl>
   </w:abstractNum>
-  <w:abstractNum w:abstractNumId="13" w15:restartNumberingAfterBreak="0">
+  <w:abstractNum w:abstractNumId="14" w15:restartNumberingAfterBreak="0">
     <w:nsid w:val="41DA1A3B"/>
     <w:multiLevelType w:val="hybridMultilevel"/>
     <w:tmpl w:val="48CAFFAA"/>
@@ -11999,7 +14044,7 @@
       </w:pPr>
     </w:lvl>
   </w:abstractNum>
-  <w:abstractNum w:abstractNumId="14" w15:restartNumberingAfterBreak="0">
+  <w:abstractNum w:abstractNumId="15" w15:restartNumberingAfterBreak="0">
     <w:nsid w:val="457F62E1"/>
     <w:multiLevelType w:val="hybridMultilevel"/>
     <w:tmpl w:val="B6D46398"/>
@@ -12114,7 +14159,7 @@
       </w:rPr>
     </w:lvl>
   </w:abstractNum>
-  <w:abstractNum w:abstractNumId="15" w15:restartNumberingAfterBreak="0">
+  <w:abstractNum w:abstractNumId="16" w15:restartNumberingAfterBreak="0">
     <w:nsid w:val="48FD5926"/>
     <w:multiLevelType w:val="hybridMultilevel"/>
     <w:tmpl w:val="A50A20AA"/>
@@ -12229,7 +14274,7 @@
       </w:rPr>
     </w:lvl>
   </w:abstractNum>
-  <w:abstractNum w:abstractNumId="16" w15:restartNumberingAfterBreak="0">
+  <w:abstractNum w:abstractNumId="17" w15:restartNumberingAfterBreak="0">
     <w:nsid w:val="4F274327"/>
     <w:multiLevelType w:val="multilevel"/>
     <w:tmpl w:val="04090025"/>
@@ -12315,7 +14360,7 @@
       </w:pPr>
     </w:lvl>
   </w:abstractNum>
-  <w:abstractNum w:abstractNumId="17" w15:restartNumberingAfterBreak="0">
+  <w:abstractNum w:abstractNumId="18" w15:restartNumberingAfterBreak="0">
     <w:nsid w:val="503D084D"/>
     <w:multiLevelType w:val="hybridMultilevel"/>
     <w:tmpl w:val="31084CF6"/>
@@ -12430,7 +14475,120 @@
       </w:rPr>
     </w:lvl>
   </w:abstractNum>
-  <w:abstractNum w:abstractNumId="18" w15:restartNumberingAfterBreak="0">
+  <w:abstractNum w:abstractNumId="19" w15:restartNumberingAfterBreak="0">
+    <w:nsid w:val="51557E7F"/>
+    <w:multiLevelType w:val="hybridMultilevel"/>
+    <w:tmpl w:val="3AAA19FE"/>
+    <w:lvl w:ilvl="0" w:tplc="16EA95BA">
+      <w:start w:val="19"/>
+      <w:numFmt w:val="bullet"/>
+      <w:lvlText w:val="-"/>
+      <w:lvlJc w:val="left"/>
+      <w:pPr>
+        <w:ind w:left="720" w:hanging="360"/>
+      </w:pPr>
+      <w:rPr>
+        <w:rFonts w:ascii="Calibri" w:eastAsiaTheme="minorHAnsi" w:hAnsi="Calibri" w:cs="Calibri" w:hint="default"/>
+      </w:rPr>
+    </w:lvl>
+    <w:lvl w:ilvl="1" w:tplc="04090003">
+      <w:start w:val="1"/>
+      <w:numFmt w:val="bullet"/>
+      <w:lvlText w:val="o"/>
+      <w:lvlJc w:val="left"/>
+      <w:pPr>
+        <w:ind w:left="1440" w:hanging="360"/>
+      </w:pPr>
+      <w:rPr>
+        <w:rFonts w:ascii="Courier New" w:hAnsi="Courier New" w:cs="Courier New" w:hint="default"/>
+      </w:rPr>
+    </w:lvl>
+    <w:lvl w:ilvl="2" w:tplc="04090005" w:tentative="1">
+      <w:start w:val="1"/>
+      <w:numFmt w:val="bullet"/>
+      <w:lvlText w:val=""/>
+      <w:lvlJc w:val="left"/>
+      <w:pPr>
+        <w:ind w:left="2160" w:hanging="360"/>
+      </w:pPr>
+      <w:rPr>
+        <w:rFonts w:ascii="Wingdings" w:hAnsi="Wingdings" w:hint="default"/>
+      </w:rPr>
+    </w:lvl>
+    <w:lvl w:ilvl="3" w:tplc="04090001" w:tentative="1">
+      <w:start w:val="1"/>
+      <w:numFmt w:val="bullet"/>
+      <w:lvlText w:val=""/>
+      <w:lvlJc w:val="left"/>
+      <w:pPr>
+        <w:ind w:left="2880" w:hanging="360"/>
+      </w:pPr>
+      <w:rPr>
+        <w:rFonts w:ascii="Symbol" w:hAnsi="Symbol" w:hint="default"/>
+      </w:rPr>
+    </w:lvl>
+    <w:lvl w:ilvl="4" w:tplc="04090003" w:tentative="1">
+      <w:start w:val="1"/>
+      <w:numFmt w:val="bullet"/>
+      <w:lvlText w:val="o"/>
+      <w:lvlJc w:val="left"/>
+      <w:pPr>
+        <w:ind w:left="3600" w:hanging="360"/>
+      </w:pPr>
+      <w:rPr>
+        <w:rFonts w:ascii="Courier New" w:hAnsi="Courier New" w:cs="Courier New" w:hint="default"/>
+      </w:rPr>
+    </w:lvl>
+    <w:lvl w:ilvl="5" w:tplc="04090005" w:tentative="1">
+      <w:start w:val="1"/>
+      <w:numFmt w:val="bullet"/>
+      <w:lvlText w:val=""/>
+      <w:lvlJc w:val="left"/>
+      <w:pPr>
+        <w:ind w:left="4320" w:hanging="360"/>
+      </w:pPr>
+      <w:rPr>
+        <w:rFonts w:ascii="Wingdings" w:hAnsi="Wingdings" w:hint="default"/>
+      </w:rPr>
+    </w:lvl>
+    <w:lvl w:ilvl="6" w:tplc="04090001" w:tentative="1">
+      <w:start w:val="1"/>
+      <w:numFmt w:val="bullet"/>
+      <w:lvlText w:val=""/>
+      <w:lvlJc w:val="left"/>
+      <w:pPr>
+        <w:ind w:left="5040" w:hanging="360"/>
+      </w:pPr>
+      <w:rPr>
+        <w:rFonts w:ascii="Symbol" w:hAnsi="Symbol" w:hint="default"/>
+      </w:rPr>
+    </w:lvl>
+    <w:lvl w:ilvl="7" w:tplc="04090003" w:tentative="1">
+      <w:start w:val="1"/>
+      <w:numFmt w:val="bullet"/>
+      <w:lvlText w:val="o"/>
+      <w:lvlJc w:val="left"/>
+      <w:pPr>
+        <w:ind w:left="5760" w:hanging="360"/>
+      </w:pPr>
+      <w:rPr>
+        <w:rFonts w:ascii="Courier New" w:hAnsi="Courier New" w:cs="Courier New" w:hint="default"/>
+      </w:rPr>
+    </w:lvl>
+    <w:lvl w:ilvl="8" w:tplc="04090005" w:tentative="1">
+      <w:start w:val="1"/>
+      <w:numFmt w:val="bullet"/>
+      <w:lvlText w:val=""/>
+      <w:lvlJc w:val="left"/>
+      <w:pPr>
+        <w:ind w:left="6480" w:hanging="360"/>
+      </w:pPr>
+      <w:rPr>
+        <w:rFonts w:ascii="Wingdings" w:hAnsi="Wingdings" w:hint="default"/>
+      </w:rPr>
+    </w:lvl>
+  </w:abstractNum>
+  <w:abstractNum w:abstractNumId="20" w15:restartNumberingAfterBreak="0">
     <w:nsid w:val="551D0D8F"/>
     <w:multiLevelType w:val="multilevel"/>
     <w:tmpl w:val="0409001D"/>
@@ -12516,7 +14674,122 @@
       </w:pPr>
     </w:lvl>
   </w:abstractNum>
-  <w:abstractNum w:abstractNumId="19" w15:restartNumberingAfterBreak="0">
+  <w:abstractNum w:abstractNumId="21" w15:restartNumberingAfterBreak="0">
+    <w:nsid w:val="56F120AA"/>
+    <w:multiLevelType w:val="hybridMultilevel"/>
+    <w:tmpl w:val="5E181E8A"/>
+    <w:lvl w:ilvl="0" w:tplc="16EA95BA">
+      <w:start w:val="19"/>
+      <w:numFmt w:val="bullet"/>
+      <w:lvlText w:val="-"/>
+      <w:lvlJc w:val="left"/>
+      <w:pPr>
+        <w:ind w:left="1080" w:hanging="360"/>
+      </w:pPr>
+      <w:rPr>
+        <w:rFonts w:ascii="Calibri" w:eastAsiaTheme="minorHAnsi" w:hAnsi="Calibri" w:cs="Calibri" w:hint="default"/>
+        <w:sz w:val="18"/>
+        <w:szCs w:val="18"/>
+      </w:rPr>
+    </w:lvl>
+    <w:lvl w:ilvl="1" w:tplc="04090003" w:tentative="1">
+      <w:start w:val="1"/>
+      <w:numFmt w:val="bullet"/>
+      <w:lvlText w:val="o"/>
+      <w:lvlJc w:val="left"/>
+      <w:pPr>
+        <w:ind w:left="1800" w:hanging="360"/>
+      </w:pPr>
+      <w:rPr>
+        <w:rFonts w:ascii="Courier New" w:hAnsi="Courier New" w:cs="Courier New" w:hint="default"/>
+      </w:rPr>
+    </w:lvl>
+    <w:lvl w:ilvl="2" w:tplc="04090005" w:tentative="1">
+      <w:start w:val="1"/>
+      <w:numFmt w:val="bullet"/>
+      <w:lvlText w:val=""/>
+      <w:lvlJc w:val="left"/>
+      <w:pPr>
+        <w:ind w:left="2520" w:hanging="360"/>
+      </w:pPr>
+      <w:rPr>
+        <w:rFonts w:ascii="Wingdings" w:hAnsi="Wingdings" w:hint="default"/>
+      </w:rPr>
+    </w:lvl>
+    <w:lvl w:ilvl="3" w:tplc="04090001" w:tentative="1">
+      <w:start w:val="1"/>
+      <w:numFmt w:val="bullet"/>
+      <w:lvlText w:val=""/>
+      <w:lvlJc w:val="left"/>
+      <w:pPr>
+        <w:ind w:left="3240" w:hanging="360"/>
+      </w:pPr>
+      <w:rPr>
+        <w:rFonts w:ascii="Symbol" w:hAnsi="Symbol" w:hint="default"/>
+      </w:rPr>
+    </w:lvl>
+    <w:lvl w:ilvl="4" w:tplc="04090003" w:tentative="1">
+      <w:start w:val="1"/>
+      <w:numFmt w:val="bullet"/>
+      <w:lvlText w:val="o"/>
+      <w:lvlJc w:val="left"/>
+      <w:pPr>
+        <w:ind w:left="3960" w:hanging="360"/>
+      </w:pPr>
+      <w:rPr>
+        <w:rFonts w:ascii="Courier New" w:hAnsi="Courier New" w:cs="Courier New" w:hint="default"/>
+      </w:rPr>
+    </w:lvl>
+    <w:lvl w:ilvl="5" w:tplc="04090005" w:tentative="1">
+      <w:start w:val="1"/>
+      <w:numFmt w:val="bullet"/>
+      <w:lvlText w:val=""/>
+      <w:lvlJc w:val="left"/>
+      <w:pPr>
+        <w:ind w:left="4680" w:hanging="360"/>
+      </w:pPr>
+      <w:rPr>
+        <w:rFonts w:ascii="Wingdings" w:hAnsi="Wingdings" w:hint="default"/>
+      </w:rPr>
+    </w:lvl>
+    <w:lvl w:ilvl="6" w:tplc="04090001" w:tentative="1">
+      <w:start w:val="1"/>
+      <w:numFmt w:val="bullet"/>
+      <w:lvlText w:val=""/>
+      <w:lvlJc w:val="left"/>
+      <w:pPr>
+        <w:ind w:left="5400" w:hanging="360"/>
+      </w:pPr>
+      <w:rPr>
+        <w:rFonts w:ascii="Symbol" w:hAnsi="Symbol" w:hint="default"/>
+      </w:rPr>
+    </w:lvl>
+    <w:lvl w:ilvl="7" w:tplc="04090003" w:tentative="1">
+      <w:start w:val="1"/>
+      <w:numFmt w:val="bullet"/>
+      <w:lvlText w:val="o"/>
+      <w:lvlJc w:val="left"/>
+      <w:pPr>
+        <w:ind w:left="6120" w:hanging="360"/>
+      </w:pPr>
+      <w:rPr>
+        <w:rFonts w:ascii="Courier New" w:hAnsi="Courier New" w:cs="Courier New" w:hint="default"/>
+      </w:rPr>
+    </w:lvl>
+    <w:lvl w:ilvl="8" w:tplc="04090005" w:tentative="1">
+      <w:start w:val="1"/>
+      <w:numFmt w:val="bullet"/>
+      <w:lvlText w:val=""/>
+      <w:lvlJc w:val="left"/>
+      <w:pPr>
+        <w:ind w:left="6840" w:hanging="360"/>
+      </w:pPr>
+      <w:rPr>
+        <w:rFonts w:ascii="Wingdings" w:hAnsi="Wingdings" w:hint="default"/>
+      </w:rPr>
+    </w:lvl>
+  </w:abstractNum>
+  <w:abstractNum w:abstractNumId="22" w15:restartNumberingAfterBreak="0">
     <w:nsid w:val="5988731D"/>
     <w:multiLevelType w:val="hybridMultilevel"/>
     <w:tmpl w:val="C562BA6C"/>
@@ -12631,7 +14904,7 @@
       </w:rPr>
     </w:lvl>
   </w:abstractNum>
-  <w:abstractNum w:abstractNumId="20" w15:restartNumberingAfterBreak="0">
+  <w:abstractNum w:abstractNumId="23" w15:restartNumberingAfterBreak="0">
     <w:nsid w:val="5F725E1D"/>
     <w:multiLevelType w:val="multilevel"/>
     <w:tmpl w:val="ED8219E8"/>
@@ -12720,7 +14993,7 @@
       </w:pPr>
     </w:lvl>
   </w:abstractNum>
-  <w:abstractNum w:abstractNumId="21" w15:restartNumberingAfterBreak="0">
+  <w:abstractNum w:abstractNumId="24" w15:restartNumberingAfterBreak="0">
     <w:nsid w:val="689862DC"/>
     <w:multiLevelType w:val="hybridMultilevel"/>
     <w:tmpl w:val="5F24559E"/>
@@ -12835,7 +15108,7 @@
       </w:rPr>
     </w:lvl>
   </w:abstractNum>
-  <w:abstractNum w:abstractNumId="22" w15:restartNumberingAfterBreak="0">
+  <w:abstractNum w:abstractNumId="25" w15:restartNumberingAfterBreak="0">
     <w:nsid w:val="692B73C6"/>
     <w:multiLevelType w:val="hybridMultilevel"/>
     <w:tmpl w:val="95BA932E"/>
@@ -12948,7 +15221,7 @@
       </w:rPr>
     </w:lvl>
   </w:abstractNum>
-  <w:abstractNum w:abstractNumId="23" w15:restartNumberingAfterBreak="0">
+  <w:abstractNum w:abstractNumId="26" w15:restartNumberingAfterBreak="0">
     <w:nsid w:val="6B9A4FA7"/>
     <w:multiLevelType w:val="hybridMultilevel"/>
     <w:tmpl w:val="F82AEAE4"/>
@@ -13063,7 +15336,7 @@
       </w:rPr>
     </w:lvl>
   </w:abstractNum>
-  <w:abstractNum w:abstractNumId="24" w15:restartNumberingAfterBreak="0">
+  <w:abstractNum w:abstractNumId="27" w15:restartNumberingAfterBreak="0">
     <w:nsid w:val="6CB81981"/>
     <w:multiLevelType w:val="hybridMultilevel"/>
     <w:tmpl w:val="30F0B47C"/>
@@ -13178,7 +15451,7 @@
       </w:rPr>
     </w:lvl>
   </w:abstractNum>
-  <w:abstractNum w:abstractNumId="25" w15:restartNumberingAfterBreak="0">
+  <w:abstractNum w:abstractNumId="28" w15:restartNumberingAfterBreak="0">
     <w:nsid w:val="71910717"/>
     <w:multiLevelType w:val="hybridMultilevel"/>
     <w:tmpl w:val="7EFACE22"/>
@@ -13293,7 +15566,7 @@
       </w:rPr>
     </w:lvl>
   </w:abstractNum>
-  <w:abstractNum w:abstractNumId="26" w15:restartNumberingAfterBreak="0">
+  <w:abstractNum w:abstractNumId="29" w15:restartNumberingAfterBreak="0">
     <w:nsid w:val="73DB5AC3"/>
     <w:multiLevelType w:val="hybridMultilevel"/>
     <w:tmpl w:val="63F8B56A"/>
@@ -13406,7 +15679,7 @@
       </w:rPr>
     </w:lvl>
   </w:abstractNum>
-  <w:abstractNum w:abstractNumId="27" w15:restartNumberingAfterBreak="0">
+  <w:abstractNum w:abstractNumId="30" w15:restartNumberingAfterBreak="0">
     <w:nsid w:val="75645B1B"/>
     <w:multiLevelType w:val="hybridMultilevel"/>
     <w:tmpl w:val="E5989B36"/>
@@ -13521,7 +15794,7 @@
       </w:rPr>
     </w:lvl>
   </w:abstractNum>
-  <w:abstractNum w:abstractNumId="28" w15:restartNumberingAfterBreak="0">
+  <w:abstractNum w:abstractNumId="31" w15:restartNumberingAfterBreak="0">
     <w:nsid w:val="77BC2D8A"/>
     <w:multiLevelType w:val="hybridMultilevel"/>
     <w:tmpl w:val="69520F20"/>
@@ -13614,52 +15887,52 @@
     <w:abstractNumId w:val="2"/>
   </w:num>
   <w:num w:numId="2" w16cid:durableId="381487493">
-    <w:abstractNumId w:val="20"/>
+    <w:abstractNumId w:val="23"/>
   </w:num>
   <w:num w:numId="3" w16cid:durableId="1287467975">
     <w:abstractNumId w:val="4"/>
   </w:num>
   <w:num w:numId="4" w16cid:durableId="988441931">
-    <w:abstractNumId w:val="16"/>
+    <w:abstractNumId w:val="17"/>
   </w:num>
   <w:num w:numId="5" w16cid:durableId="2006586746">
-    <w:abstractNumId w:val="18"/>
+    <w:abstractNumId w:val="20"/>
   </w:num>
   <w:num w:numId="6" w16cid:durableId="1067385348">
     <w:abstractNumId w:val="1"/>
   </w:num>
   <w:num w:numId="7" w16cid:durableId="945890517">
-    <w:abstractNumId w:val="9"/>
+    <w:abstractNumId w:val="10"/>
   </w:num>
   <w:num w:numId="8" w16cid:durableId="1951740943">
-    <w:abstractNumId w:val="17"/>
+    <w:abstractNumId w:val="18"/>
   </w:num>
   <w:num w:numId="9" w16cid:durableId="743066582">
     <w:abstractNumId w:val="3"/>
   </w:num>
   <w:num w:numId="10" w16cid:durableId="110055471">
-    <w:abstractNumId w:val="21"/>
+    <w:abstractNumId w:val="24"/>
   </w:num>
   <w:num w:numId="11" w16cid:durableId="310448857">
-    <w:abstractNumId w:val="14"/>
+    <w:abstractNumId w:val="15"/>
   </w:num>
   <w:num w:numId="12" w16cid:durableId="1107235566">
-    <w:abstractNumId w:val="19"/>
+    <w:abstractNumId w:val="22"/>
   </w:num>
   <w:num w:numId="13" w16cid:durableId="1704288831">
-    <w:abstractNumId w:val="15"/>
+    <w:abstractNumId w:val="16"/>
   </w:num>
   <w:num w:numId="14" w16cid:durableId="1640067913">
+    <w:abstractNumId w:val="30"/>
+  </w:num>
+  <w:num w:numId="15" w16cid:durableId="1673987808">
     <w:abstractNumId w:val="27"/>
   </w:num>
-  <w:num w:numId="15" w16cid:durableId="1673987808">
-    <w:abstractNumId w:val="24"/>
-  </w:num>
   <w:num w:numId="16" w16cid:durableId="395132334">
-    <w:abstractNumId w:val="23"/>
+    <w:abstractNumId w:val="26"/>
   </w:num>
   <w:num w:numId="17" w16cid:durableId="690693054">
-    <w:abstractNumId w:val="25"/>
+    <w:abstractNumId w:val="28"/>
   </w:num>
   <w:num w:numId="18" w16cid:durableId="1780249404">
     <w:abstractNumId w:val="6"/>
@@ -13674,28 +15947,37 @@
     <w:abstractNumId w:val="5"/>
   </w:num>
   <w:num w:numId="22" w16cid:durableId="379287474">
+    <w:abstractNumId w:val="13"/>
+  </w:num>
+  <w:num w:numId="23" w16cid:durableId="1400053394">
+    <w:abstractNumId w:val="29"/>
+  </w:num>
+  <w:num w:numId="24" w16cid:durableId="1257858715">
+    <w:abstractNumId w:val="9"/>
+  </w:num>
+  <w:num w:numId="25" w16cid:durableId="244531742">
     <w:abstractNumId w:val="12"/>
   </w:num>
-  <w:num w:numId="23" w16cid:durableId="1400053394">
-    <w:abstractNumId w:val="26"/>
+  <w:num w:numId="26" w16cid:durableId="1193805569">
+    <w:abstractNumId w:val="25"/>
   </w:num>
-  <w:num w:numId="24" w16cid:durableId="1257858715">
+  <w:num w:numId="27" w16cid:durableId="275523807">
+    <w:abstractNumId w:val="31"/>
+  </w:num>
+  <w:num w:numId="28" w16cid:durableId="64232020">
+    <w:abstractNumId w:val="11"/>
+  </w:num>
+  <w:num w:numId="29" w16cid:durableId="592781578">
+    <w:abstractNumId w:val="14"/>
+  </w:num>
+  <w:num w:numId="30" w16cid:durableId="545991409">
     <w:abstractNumId w:val="8"/>
   </w:num>
-  <w:num w:numId="25" w16cid:durableId="244531742">
-    <w:abstractNumId w:val="11"/>
+  <w:num w:numId="31" w16cid:durableId="1028683942">
+    <w:abstractNumId w:val="21"/>
   </w:num>
-  <w:num w:numId="26" w16cid:durableId="1193805569">
-    <w:abstractNumId w:val="22"/>
-  </w:num>
-  <w:num w:numId="27" w16cid:durableId="275523807">
-    <w:abstractNumId w:val="28"/>
-  </w:num>
-  <w:num w:numId="28" w16cid:durableId="64232020">
-    <w:abstractNumId w:val="10"/>
-  </w:num>
-  <w:num w:numId="29" w16cid:durableId="592781578">
-    <w:abstractNumId w:val="13"/>
+  <w:num w:numId="32" w16cid:durableId="968778953">
+    <w:abstractNumId w:val="19"/>
   </w:num>
 </w:numbering>
 </file>

</xml_diff>

<commit_message>
chore: change order of selection, bypass 6dfgs selection, select ETG for LAMOST
</commit_message>
<xml_diff>
--- a/docs/catatan.docx
+++ b/docs/catatan.docx
@@ -25563,6 +25563,559 @@
           <w:lang w:val="en-US"/>
         </w:rPr>
         <w:t xml:space="preserve"> = -0.006</w:t>
+      </w:r>
+    </w:p>
+    <w:p>
+      <w:pPr>
+        <w:pStyle w:val="ListParagraph"/>
+        <w:numPr>
+          <w:ilvl w:val="0"/>
+          <w:numId w:val="43"/>
+        </w:numPr>
+        <w:tabs>
+          <w:tab w:val="left" w:pos="3994"/>
+        </w:tabs>
+        <w:rPr>
+          <w:rFonts w:ascii="Calibri" w:hAnsi="Calibri" w:cs="Calibri"/>
+          <w:lang w:val="en-US"/>
+        </w:rPr>
+      </w:pPr>
+      <w:r>
+        <w:rPr>
+          <w:rFonts w:ascii="Calibri" w:hAnsi="Calibri" w:cs="Calibri"/>
+          <w:lang w:val="en-US"/>
+        </w:rPr>
+        <w:t xml:space="preserve">Cek: </w:t>
+      </w:r>
+      <w:proofErr w:type="spellStart"/>
+      <w:r>
+        <w:rPr>
+          <w:rFonts w:ascii="Calibri" w:hAnsi="Calibri" w:cs="Calibri"/>
+          <w:lang w:val="en-US"/>
+        </w:rPr>
+        <w:t>apakah</w:t>
+      </w:r>
+      <w:proofErr w:type="spellEnd"/>
+      <w:r>
+        <w:rPr>
+          <w:rFonts w:ascii="Calibri" w:hAnsi="Calibri" w:cs="Calibri"/>
+          <w:lang w:val="en-US"/>
+        </w:rPr>
+        <w:t xml:space="preserve"> total </w:t>
+      </w:r>
+      <w:proofErr w:type="spellStart"/>
+      <w:r>
+        <w:rPr>
+          <w:rFonts w:ascii="Calibri" w:hAnsi="Calibri" w:cs="Calibri"/>
+          <w:lang w:val="en-US"/>
+        </w:rPr>
+        <w:t>galaksi</w:t>
+      </w:r>
+      <w:proofErr w:type="spellEnd"/>
+      <w:r>
+        <w:rPr>
+          <w:rFonts w:ascii="Calibri" w:hAnsi="Calibri" w:cs="Calibri"/>
+          <w:lang w:val="en-US"/>
+        </w:rPr>
+        <w:t xml:space="preserve"> LAMOST yang </w:t>
+      </w:r>
+      <w:proofErr w:type="spellStart"/>
+      <w:r>
+        <w:rPr>
+          <w:rFonts w:ascii="Calibri" w:hAnsi="Calibri" w:cs="Calibri"/>
+          <w:lang w:val="en-US"/>
+        </w:rPr>
+        <w:t>diinspeksi</w:t>
+      </w:r>
+      <w:proofErr w:type="spellEnd"/>
+      <w:r>
+        <w:rPr>
+          <w:rFonts w:ascii="Calibri" w:hAnsi="Calibri" w:cs="Calibri"/>
+          <w:lang w:val="en-US"/>
+        </w:rPr>
+        <w:t xml:space="preserve"> John </w:t>
+      </w:r>
+      <w:proofErr w:type="spellStart"/>
+      <w:r>
+        <w:rPr>
+          <w:rFonts w:ascii="Calibri" w:hAnsi="Calibri" w:cs="Calibri"/>
+          <w:lang w:val="en-US"/>
+        </w:rPr>
+        <w:t>itu</w:t>
+      </w:r>
+      <w:proofErr w:type="spellEnd"/>
+      <w:r>
+        <w:rPr>
+          <w:rFonts w:ascii="Calibri" w:hAnsi="Calibri" w:cs="Calibri"/>
+          <w:lang w:val="en-US"/>
+        </w:rPr>
+        <w:t xml:space="preserve"> </w:t>
+      </w:r>
+      <w:proofErr w:type="spellStart"/>
+      <w:r>
+        <w:rPr>
+          <w:rFonts w:ascii="Calibri" w:hAnsi="Calibri" w:cs="Calibri"/>
+          <w:lang w:val="en-US"/>
+        </w:rPr>
+        <w:t>ada</w:t>
+      </w:r>
+      <w:proofErr w:type="spellEnd"/>
+      <w:r>
+        <w:rPr>
+          <w:rFonts w:ascii="Calibri" w:hAnsi="Calibri" w:cs="Calibri"/>
+          <w:lang w:val="en-US"/>
+        </w:rPr>
+        <w:t xml:space="preserve"> </w:t>
+      </w:r>
+      <w:proofErr w:type="spellStart"/>
+      <w:r>
+        <w:rPr>
+          <w:rFonts w:ascii="Calibri" w:hAnsi="Calibri" w:cs="Calibri"/>
+          <w:lang w:val="en-US"/>
+        </w:rPr>
+        <w:t>semua</w:t>
+      </w:r>
+      <w:proofErr w:type="spellEnd"/>
+      <w:r>
+        <w:rPr>
+          <w:rFonts w:ascii="Calibri" w:hAnsi="Calibri" w:cs="Calibri"/>
+          <w:lang w:val="en-US"/>
+        </w:rPr>
+        <w:t xml:space="preserve"> di </w:t>
+      </w:r>
+      <w:proofErr w:type="spellStart"/>
+      <w:r>
+        <w:rPr>
+          <w:rFonts w:ascii="Calibri" w:hAnsi="Calibri" w:cs="Calibri"/>
+          <w:lang w:val="en-US"/>
+        </w:rPr>
+        <w:t>sampel</w:t>
+      </w:r>
+      <w:proofErr w:type="spellEnd"/>
+      <w:r>
+        <w:rPr>
+          <w:rFonts w:ascii="Calibri" w:hAnsi="Calibri" w:cs="Calibri"/>
+          <w:lang w:val="en-US"/>
+        </w:rPr>
+        <w:t xml:space="preserve"> </w:t>
+      </w:r>
+      <w:proofErr w:type="spellStart"/>
+      <w:r>
+        <w:rPr>
+          <w:rFonts w:ascii="Calibri" w:hAnsi="Calibri" w:cs="Calibri"/>
+          <w:lang w:val="en-US"/>
+        </w:rPr>
+        <w:t>terbaru</w:t>
+      </w:r>
+      <w:proofErr w:type="spellEnd"/>
+    </w:p>
+    <w:p>
+      <w:pPr>
+        <w:pStyle w:val="ListParagraph"/>
+        <w:numPr>
+          <w:ilvl w:val="0"/>
+          <w:numId w:val="43"/>
+        </w:numPr>
+        <w:tabs>
+          <w:tab w:val="left" w:pos="3994"/>
+        </w:tabs>
+        <w:rPr>
+          <w:rFonts w:ascii="Calibri" w:hAnsi="Calibri" w:cs="Calibri"/>
+          <w:lang w:val="en-US"/>
+        </w:rPr>
+      </w:pPr>
+      <w:proofErr w:type="spellStart"/>
+      <w:r>
+        <w:rPr>
+          <w:rFonts w:ascii="Calibri" w:hAnsi="Calibri" w:cs="Calibri"/>
+          <w:lang w:val="en-US"/>
+        </w:rPr>
+        <w:lastRenderedPageBreak/>
+        <w:t>Catatan</w:t>
+      </w:r>
+      <w:proofErr w:type="spellEnd"/>
+      <w:r>
+        <w:rPr>
+          <w:rFonts w:ascii="Calibri" w:hAnsi="Calibri" w:cs="Calibri"/>
+          <w:lang w:val="en-US"/>
+        </w:rPr>
+        <w:t xml:space="preserve"> selection criteria: </w:t>
+      </w:r>
+      <w:proofErr w:type="spellStart"/>
+      <w:r>
+        <w:rPr>
+          <w:rFonts w:ascii="Calibri" w:hAnsi="Calibri" w:cs="Calibri"/>
+          <w:lang w:val="en-US"/>
+        </w:rPr>
+        <w:t>buat</w:t>
+      </w:r>
+      <w:proofErr w:type="spellEnd"/>
+      <w:r>
+        <w:rPr>
+          <w:rFonts w:ascii="Calibri" w:hAnsi="Calibri" w:cs="Calibri"/>
+          <w:lang w:val="en-US"/>
+        </w:rPr>
+        <w:t xml:space="preserve"> 6dFGS di-bypass </w:t>
+      </w:r>
+      <w:proofErr w:type="spellStart"/>
+      <w:r>
+        <w:rPr>
+          <w:rFonts w:ascii="Calibri" w:hAnsi="Calibri" w:cs="Calibri"/>
+          <w:lang w:val="en-US"/>
+        </w:rPr>
+        <w:t>aja</w:t>
+      </w:r>
+      <w:proofErr w:type="spellEnd"/>
+      <w:r>
+        <w:rPr>
+          <w:rFonts w:ascii="Calibri" w:hAnsi="Calibri" w:cs="Calibri"/>
+          <w:lang w:val="en-US"/>
+        </w:rPr>
+        <w:t xml:space="preserve">. </w:t>
+      </w:r>
+      <w:proofErr w:type="spellStart"/>
+      <w:r>
+        <w:rPr>
+          <w:rFonts w:ascii="Calibri" w:hAnsi="Calibri" w:cs="Calibri"/>
+          <w:lang w:val="en-US"/>
+        </w:rPr>
+        <w:t>Sebenernya</w:t>
+      </w:r>
+      <w:proofErr w:type="spellEnd"/>
+      <w:r>
+        <w:rPr>
+          <w:rFonts w:ascii="Calibri" w:hAnsi="Calibri" w:cs="Calibri"/>
+          <w:lang w:val="en-US"/>
+        </w:rPr>
+        <w:t xml:space="preserve"> </w:t>
+      </w:r>
+      <w:proofErr w:type="spellStart"/>
+      <w:r>
+        <w:rPr>
+          <w:rFonts w:ascii="Calibri" w:hAnsi="Calibri" w:cs="Calibri"/>
+          <w:lang w:val="en-US"/>
+        </w:rPr>
+        <w:t>seleksi</w:t>
+      </w:r>
+      <w:proofErr w:type="spellEnd"/>
+      <w:r>
+        <w:rPr>
+          <w:rFonts w:ascii="Calibri" w:hAnsi="Calibri" w:cs="Calibri"/>
+          <w:lang w:val="en-US"/>
+        </w:rPr>
+        <w:t xml:space="preserve"> </w:t>
+      </w:r>
+      <w:proofErr w:type="spellStart"/>
+      <w:r>
+        <w:rPr>
+          <w:rFonts w:ascii="Calibri" w:hAnsi="Calibri" w:cs="Calibri"/>
+          <w:lang w:val="en-US"/>
+        </w:rPr>
+        <w:t>cz</w:t>
+      </w:r>
+      <w:proofErr w:type="spellEnd"/>
+      <w:r>
+        <w:rPr>
+          <w:rFonts w:ascii="Calibri" w:hAnsi="Calibri" w:cs="Calibri"/>
+          <w:lang w:val="en-US"/>
+        </w:rPr>
+        <w:t xml:space="preserve"> &lt;= 16120 </w:t>
+      </w:r>
+      <w:proofErr w:type="spellStart"/>
+      <w:r>
+        <w:rPr>
+          <w:rFonts w:ascii="Calibri" w:hAnsi="Calibri" w:cs="Calibri"/>
+          <w:lang w:val="en-US"/>
+        </w:rPr>
+        <w:t>ada</w:t>
+      </w:r>
+      <w:proofErr w:type="spellEnd"/>
+      <w:r>
+        <w:rPr>
+          <w:rFonts w:ascii="Calibri" w:hAnsi="Calibri" w:cs="Calibri"/>
+          <w:lang w:val="en-US"/>
+        </w:rPr>
+        <w:t xml:space="preserve"> 5 </w:t>
+      </w:r>
+      <w:proofErr w:type="spellStart"/>
+      <w:r>
+        <w:rPr>
+          <w:rFonts w:ascii="Calibri" w:hAnsi="Calibri" w:cs="Calibri"/>
+          <w:lang w:val="en-US"/>
+        </w:rPr>
+        <w:t>galaksi</w:t>
+      </w:r>
+      <w:proofErr w:type="spellEnd"/>
+      <w:r>
+        <w:rPr>
+          <w:rFonts w:ascii="Calibri" w:hAnsi="Calibri" w:cs="Calibri"/>
+          <w:lang w:val="en-US"/>
+        </w:rPr>
+        <w:t xml:space="preserve"> yang </w:t>
+      </w:r>
+      <w:proofErr w:type="spellStart"/>
+      <w:r>
+        <w:rPr>
+          <w:rFonts w:ascii="Calibri" w:hAnsi="Calibri" w:cs="Calibri"/>
+          <w:lang w:val="en-US"/>
+        </w:rPr>
+        <w:t>terseleksi</w:t>
+      </w:r>
+      <w:proofErr w:type="spellEnd"/>
+      <w:r>
+        <w:rPr>
+          <w:rFonts w:ascii="Calibri" w:hAnsi="Calibri" w:cs="Calibri"/>
+          <w:lang w:val="en-US"/>
+        </w:rPr>
+        <w:t xml:space="preserve">, max </w:t>
+      </w:r>
+      <w:proofErr w:type="spellStart"/>
+      <w:r>
+        <w:rPr>
+          <w:rFonts w:ascii="Calibri" w:hAnsi="Calibri" w:cs="Calibri"/>
+          <w:lang w:val="en-US"/>
+        </w:rPr>
+        <w:t>cz</w:t>
+      </w:r>
+      <w:r>
+        <w:rPr>
+          <w:rFonts w:ascii="Calibri" w:hAnsi="Calibri" w:cs="Calibri"/>
+          <w:vertAlign w:val="subscript"/>
+          <w:lang w:val="en-US"/>
+        </w:rPr>
+        <w:t>group</w:t>
+      </w:r>
+      <w:proofErr w:type="spellEnd"/>
+      <w:r>
+        <w:rPr>
+          <w:rFonts w:ascii="Calibri" w:hAnsi="Calibri" w:cs="Calibri"/>
+          <w:lang w:val="en-US"/>
+        </w:rPr>
+        <w:t xml:space="preserve"> = 16133 </w:t>
+      </w:r>
+      <w:proofErr w:type="spellStart"/>
+      <w:r>
+        <w:rPr>
+          <w:rFonts w:ascii="Calibri" w:hAnsi="Calibri" w:cs="Calibri"/>
+          <w:lang w:val="en-US"/>
+        </w:rPr>
+        <w:t>ish</w:t>
+      </w:r>
+      <w:proofErr w:type="spellEnd"/>
+      <w:r>
+        <w:rPr>
+          <w:rFonts w:ascii="Calibri" w:hAnsi="Calibri" w:cs="Calibri"/>
+          <w:lang w:val="en-US"/>
+        </w:rPr>
+        <w:t xml:space="preserve">. </w:t>
+      </w:r>
+      <w:proofErr w:type="spellStart"/>
+      <w:r>
+        <w:rPr>
+          <w:rFonts w:ascii="Calibri" w:hAnsi="Calibri" w:cs="Calibri"/>
+          <w:lang w:val="en-US"/>
+        </w:rPr>
+        <w:t>Kemungkinan</w:t>
+      </w:r>
+      <w:proofErr w:type="spellEnd"/>
+      <w:r>
+        <w:rPr>
+          <w:rFonts w:ascii="Calibri" w:hAnsi="Calibri" w:cs="Calibri"/>
+          <w:lang w:val="en-US"/>
+        </w:rPr>
+        <w:t xml:space="preserve"> </w:t>
+      </w:r>
+      <w:proofErr w:type="spellStart"/>
+      <w:r>
+        <w:rPr>
+          <w:rFonts w:ascii="Calibri" w:hAnsi="Calibri" w:cs="Calibri"/>
+          <w:lang w:val="en-US"/>
+        </w:rPr>
+        <w:t>besar</w:t>
+      </w:r>
+      <w:proofErr w:type="spellEnd"/>
+      <w:r>
+        <w:rPr>
+          <w:rFonts w:ascii="Calibri" w:hAnsi="Calibri" w:cs="Calibri"/>
+          <w:lang w:val="en-US"/>
+        </w:rPr>
+        <w:t xml:space="preserve"> </w:t>
+      </w:r>
+      <w:proofErr w:type="spellStart"/>
+      <w:r>
+        <w:rPr>
+          <w:rFonts w:ascii="Calibri" w:hAnsi="Calibri" w:cs="Calibri"/>
+          <w:lang w:val="en-US"/>
+        </w:rPr>
+        <w:t>karena</w:t>
+      </w:r>
+      <w:proofErr w:type="spellEnd"/>
+      <w:r>
+        <w:rPr>
+          <w:rFonts w:ascii="Calibri" w:hAnsi="Calibri" w:cs="Calibri"/>
+          <w:lang w:val="en-US"/>
+        </w:rPr>
+        <w:t xml:space="preserve"> </w:t>
+      </w:r>
+      <w:proofErr w:type="spellStart"/>
+      <w:r>
+        <w:rPr>
+          <w:rFonts w:ascii="Calibri" w:hAnsi="Calibri" w:cs="Calibri"/>
+          <w:lang w:val="en-US"/>
+        </w:rPr>
+        <w:t>beda</w:t>
+      </w:r>
+      <w:proofErr w:type="spellEnd"/>
+      <w:r>
+        <w:rPr>
+          <w:rFonts w:ascii="Calibri" w:hAnsi="Calibri" w:cs="Calibri"/>
+          <w:lang w:val="en-US"/>
+        </w:rPr>
+        <w:t xml:space="preserve"> </w:t>
+      </w:r>
+      <w:proofErr w:type="spellStart"/>
+      <w:r>
+        <w:rPr>
+          <w:rFonts w:ascii="Calibri" w:hAnsi="Calibri" w:cs="Calibri"/>
+          <w:lang w:val="en-US"/>
+        </w:rPr>
+        <w:t>nilai</w:t>
+      </w:r>
+      <w:proofErr w:type="spellEnd"/>
+      <w:r>
+        <w:rPr>
+          <w:rFonts w:ascii="Calibri" w:hAnsi="Calibri" w:cs="Calibri"/>
+          <w:lang w:val="en-US"/>
+        </w:rPr>
+        <w:t xml:space="preserve"> </w:t>
+      </w:r>
+      <w:proofErr w:type="spellStart"/>
+      <w:r>
+        <w:rPr>
+          <w:rFonts w:ascii="Calibri" w:hAnsi="Calibri" w:cs="Calibri"/>
+          <w:lang w:val="en-US"/>
+        </w:rPr>
+        <w:t>dipol</w:t>
+      </w:r>
+      <w:proofErr w:type="spellEnd"/>
+      <w:r>
+        <w:rPr>
+          <w:rFonts w:ascii="Calibri" w:hAnsi="Calibri" w:cs="Calibri"/>
+          <w:lang w:val="en-US"/>
+        </w:rPr>
+        <w:t xml:space="preserve"> yang </w:t>
+      </w:r>
+      <w:proofErr w:type="spellStart"/>
+      <w:r>
+        <w:rPr>
+          <w:rFonts w:ascii="Calibri" w:hAnsi="Calibri" w:cs="Calibri"/>
+          <w:lang w:val="en-US"/>
+        </w:rPr>
+        <w:t>dipake</w:t>
+      </w:r>
+      <w:proofErr w:type="spellEnd"/>
+      <w:r>
+        <w:rPr>
+          <w:rFonts w:ascii="Calibri" w:hAnsi="Calibri" w:cs="Calibri"/>
+          <w:lang w:val="en-US"/>
+        </w:rPr>
+        <w:t xml:space="preserve">. </w:t>
+      </w:r>
+      <w:proofErr w:type="spellStart"/>
+      <w:r>
+        <w:rPr>
+          <w:rFonts w:ascii="Calibri" w:hAnsi="Calibri" w:cs="Calibri"/>
+          <w:lang w:val="en-US"/>
+        </w:rPr>
+        <w:t>Sementara</w:t>
+      </w:r>
+      <w:proofErr w:type="spellEnd"/>
+      <w:r>
+        <w:rPr>
+          <w:rFonts w:ascii="Calibri" w:hAnsi="Calibri" w:cs="Calibri"/>
+          <w:lang w:val="en-US"/>
+        </w:rPr>
+        <w:t xml:space="preserve"> </w:t>
+      </w:r>
+      <w:proofErr w:type="spellStart"/>
+      <w:r>
+        <w:rPr>
+          <w:rFonts w:ascii="Calibri" w:hAnsi="Calibri" w:cs="Calibri"/>
+          <w:lang w:val="en-US"/>
+        </w:rPr>
+        <w:t>seleksi</w:t>
+      </w:r>
+      <w:proofErr w:type="spellEnd"/>
+      <w:r>
+        <w:rPr>
+          <w:rFonts w:ascii="Calibri" w:hAnsi="Calibri" w:cs="Calibri"/>
+          <w:lang w:val="en-US"/>
+        </w:rPr>
+        <w:t xml:space="preserve"> yang lain gak </w:t>
+      </w:r>
+      <w:proofErr w:type="spellStart"/>
+      <w:r>
+        <w:rPr>
+          <w:rFonts w:ascii="Calibri" w:hAnsi="Calibri" w:cs="Calibri"/>
+          <w:lang w:val="en-US"/>
+        </w:rPr>
+        <w:t>ada</w:t>
+      </w:r>
+      <w:proofErr w:type="spellEnd"/>
+      <w:r>
+        <w:rPr>
+          <w:rFonts w:ascii="Calibri" w:hAnsi="Calibri" w:cs="Calibri"/>
+          <w:lang w:val="en-US"/>
+        </w:rPr>
+        <w:t xml:space="preserve"> yang </w:t>
+      </w:r>
+      <w:proofErr w:type="spellStart"/>
+      <w:r>
+        <w:rPr>
+          <w:rFonts w:ascii="Calibri" w:hAnsi="Calibri" w:cs="Calibri"/>
+          <w:lang w:val="en-US"/>
+        </w:rPr>
+        <w:t>mengubah</w:t>
+      </w:r>
+      <w:proofErr w:type="spellEnd"/>
+      <w:r>
+        <w:rPr>
+          <w:rFonts w:ascii="Calibri" w:hAnsi="Calibri" w:cs="Calibri"/>
+          <w:lang w:val="en-US"/>
+        </w:rPr>
+        <w:t xml:space="preserve"> </w:t>
+      </w:r>
+      <w:proofErr w:type="spellStart"/>
+      <w:r>
+        <w:rPr>
+          <w:rFonts w:ascii="Calibri" w:hAnsi="Calibri" w:cs="Calibri"/>
+          <w:lang w:val="en-US"/>
+        </w:rPr>
+        <w:t>jumlah</w:t>
+      </w:r>
+      <w:proofErr w:type="spellEnd"/>
+      <w:r>
+        <w:rPr>
+          <w:rFonts w:ascii="Calibri" w:hAnsi="Calibri" w:cs="Calibri"/>
+          <w:lang w:val="en-US"/>
+        </w:rPr>
+        <w:t xml:space="preserve"> </w:t>
+      </w:r>
+      <w:proofErr w:type="spellStart"/>
+      <w:r>
+        <w:rPr>
+          <w:rFonts w:ascii="Calibri" w:hAnsi="Calibri" w:cs="Calibri"/>
+          <w:lang w:val="en-US"/>
+        </w:rPr>
+        <w:t>sampel</w:t>
+      </w:r>
+      <w:proofErr w:type="spellEnd"/>
+      <w:r>
+        <w:rPr>
+          <w:rFonts w:ascii="Calibri" w:hAnsi="Calibri" w:cs="Calibri"/>
+          <w:lang w:val="en-US"/>
+        </w:rPr>
+        <w:t xml:space="preserve"> (in short, gak guna).</w:t>
       </w:r>
     </w:p>
     <w:sectPr>

</xml_diff>

<commit_message>
add: derive photometric errors and fetch final FP columns (step 6)
</commit_message>
<xml_diff>
--- a/docs/catatan.docx
+++ b/docs/catatan.docx
@@ -17259,7 +17259,7 @@
           <w:noProof/>
         </w:rPr>
         <w:drawing>
-          <wp:inline distT="0" distB="0" distL="0" distR="0" wp14:anchorId="1787EC24" wp14:editId="1131BC4E">
+          <wp:inline distT="0" distB="0" distL="0" distR="0" wp14:anchorId="1787EC24" wp14:editId="5BAFAC0E">
             <wp:extent cx="1729212" cy="1346952"/>
             <wp:effectExtent l="0" t="0" r="0" b="0"/>
             <wp:docPr id="179722059" name="Picture 2"/>
@@ -25194,6 +25194,7 @@
       <w:r>
         <w:rPr>
           <w:rFonts w:ascii="Calibri" w:hAnsi="Calibri" w:cs="Calibri"/>
+          <w:noProof/>
           <w:lang w:val="en-US"/>
         </w:rPr>
         <w:drawing>
@@ -26115,8 +26116,335 @@
           <w:rFonts w:ascii="Calibri" w:hAnsi="Calibri" w:cs="Calibri"/>
           <w:lang w:val="en-US"/>
         </w:rPr>
-        <w:t xml:space="preserve"> (in short, gak guna).</w:t>
-      </w:r>
+        <w:t xml:space="preserve"> (in short, gak </w:t>
+      </w:r>
+      <w:proofErr w:type="spellStart"/>
+      <w:r>
+        <w:rPr>
+          <w:rFonts w:ascii="Calibri" w:hAnsi="Calibri" w:cs="Calibri"/>
+          <w:lang w:val="en-US"/>
+        </w:rPr>
+        <w:t>guna</w:t>
+      </w:r>
+      <w:proofErr w:type="spellEnd"/>
+      <w:r>
+        <w:rPr>
+          <w:rFonts w:ascii="Calibri" w:hAnsi="Calibri" w:cs="Calibri"/>
+          <w:lang w:val="en-US"/>
+        </w:rPr>
+        <w:t>).</w:t>
+      </w:r>
+    </w:p>
+    <w:p>
+      <w:pPr>
+        <w:tabs>
+          <w:tab w:val="left" w:pos="3994"/>
+        </w:tabs>
+        <w:rPr>
+          <w:rFonts w:ascii="Calibri" w:hAnsi="Calibri" w:cs="Calibri"/>
+          <w:lang w:val="en-US"/>
+        </w:rPr>
+      </w:pPr>
+    </w:p>
+    <w:p>
+      <w:pPr>
+        <w:tabs>
+          <w:tab w:val="left" w:pos="3994"/>
+        </w:tabs>
+        <w:rPr>
+          <w:rFonts w:ascii="Calibri" w:hAnsi="Calibri" w:cs="Calibri"/>
+          <w:lang w:val="en-US"/>
+        </w:rPr>
+      </w:pPr>
+      <w:r>
+        <w:rPr>
+          <w:rFonts w:ascii="Calibri" w:hAnsi="Calibri" w:cs="Calibri"/>
+          <w:b/>
+          <w:bCs/>
+          <w:lang w:val="en-US"/>
+        </w:rPr>
+        <w:t>23 Mar 2024</w:t>
+      </w:r>
+    </w:p>
+    <w:p>
+      <w:pPr>
+        <w:pStyle w:val="ListParagraph"/>
+        <w:numPr>
+          <w:ilvl w:val="0"/>
+          <w:numId w:val="44"/>
+        </w:numPr>
+        <w:tabs>
+          <w:tab w:val="left" w:pos="3994"/>
+        </w:tabs>
+        <w:rPr>
+          <w:rFonts w:ascii="Calibri" w:hAnsi="Calibri" w:cs="Calibri"/>
+          <w:lang w:val="en-US"/>
+        </w:rPr>
+      </w:pPr>
+      <w:r>
+        <w:rPr>
+          <w:rFonts w:ascii="Calibri" w:hAnsi="Calibri" w:cs="Calibri"/>
+          <w:lang w:val="en-US"/>
+        </w:rPr>
+        <w:t xml:space="preserve">Oh noes, a 2-week break. Was busy with work and reading TBP trilogy </w:t>
+      </w:r>
+      <w:r>
+        <w:rPr>
+          <w:rFonts w:ascii="Calibri" w:hAnsi="Calibri" w:cs="Calibri"/>
+          <w:lang w:val="en-US"/>
+        </w:rPr>
+        <w:sym w:font="Wingdings" w:char="F04C"/>
+      </w:r>
+      <w:r>
+        <w:rPr>
+          <w:rFonts w:ascii="Calibri" w:hAnsi="Calibri" w:cs="Calibri"/>
+          <w:lang w:val="en-US"/>
+        </w:rPr>
+        <w:t>. Let’s get started again.</w:t>
+      </w:r>
+    </w:p>
+    <w:p>
+      <w:pPr>
+        <w:pStyle w:val="ListParagraph"/>
+        <w:numPr>
+          <w:ilvl w:val="0"/>
+          <w:numId w:val="44"/>
+        </w:numPr>
+        <w:tabs>
+          <w:tab w:val="left" w:pos="3994"/>
+        </w:tabs>
+        <w:rPr>
+          <w:rFonts w:ascii="Calibri" w:hAnsi="Calibri" w:cs="Calibri"/>
+          <w:lang w:val="en-US"/>
+        </w:rPr>
+      </w:pPr>
+      <w:r>
+        <w:rPr>
+          <w:rFonts w:ascii="Calibri" w:hAnsi="Calibri" w:cs="Calibri"/>
+          <w:lang w:val="en-US"/>
+        </w:rPr>
+        <w:t xml:space="preserve">Yang </w:t>
+      </w:r>
+      <w:proofErr w:type="spellStart"/>
+      <w:r>
+        <w:rPr>
+          <w:rFonts w:ascii="Calibri" w:hAnsi="Calibri" w:cs="Calibri"/>
+          <w:lang w:val="en-US"/>
+        </w:rPr>
+        <w:t>perlu</w:t>
+      </w:r>
+      <w:proofErr w:type="spellEnd"/>
+      <w:r>
+        <w:rPr>
+          <w:rFonts w:ascii="Calibri" w:hAnsi="Calibri" w:cs="Calibri"/>
+          <w:lang w:val="en-US"/>
+        </w:rPr>
+        <w:t xml:space="preserve"> </w:t>
+      </w:r>
+      <w:proofErr w:type="spellStart"/>
+      <w:r>
+        <w:rPr>
+          <w:rFonts w:ascii="Calibri" w:hAnsi="Calibri" w:cs="Calibri"/>
+          <w:lang w:val="en-US"/>
+        </w:rPr>
+        <w:t>dikerjain</w:t>
+      </w:r>
+      <w:proofErr w:type="spellEnd"/>
+      <w:r>
+        <w:rPr>
+          <w:rFonts w:ascii="Calibri" w:hAnsi="Calibri" w:cs="Calibri"/>
+          <w:lang w:val="en-US"/>
+        </w:rPr>
+        <w:t xml:space="preserve"> </w:t>
+      </w:r>
+      <w:proofErr w:type="spellStart"/>
+      <w:r>
+        <w:rPr>
+          <w:rFonts w:ascii="Calibri" w:hAnsi="Calibri" w:cs="Calibri"/>
+          <w:lang w:val="en-US"/>
+        </w:rPr>
+        <w:t>berikutnya</w:t>
+      </w:r>
+      <w:proofErr w:type="spellEnd"/>
+      <w:r>
+        <w:rPr>
+          <w:rFonts w:ascii="Calibri" w:hAnsi="Calibri" w:cs="Calibri"/>
+          <w:lang w:val="en-US"/>
+        </w:rPr>
+        <w:t xml:space="preserve"> (immediate): </w:t>
+      </w:r>
+    </w:p>
+    <w:p>
+      <w:pPr>
+        <w:pStyle w:val="ListParagraph"/>
+        <w:numPr>
+          <w:ilvl w:val="1"/>
+          <w:numId w:val="44"/>
+        </w:numPr>
+        <w:tabs>
+          <w:tab w:val="left" w:pos="3994"/>
+        </w:tabs>
+        <w:rPr>
+          <w:rFonts w:ascii="Calibri" w:hAnsi="Calibri" w:cs="Calibri"/>
+          <w:lang w:val="en-US"/>
+        </w:rPr>
+      </w:pPr>
+      <w:proofErr w:type="spellStart"/>
+      <w:r>
+        <w:rPr>
+          <w:rFonts w:ascii="Calibri" w:hAnsi="Calibri" w:cs="Calibri"/>
+          <w:lang w:val="en-US"/>
+        </w:rPr>
+        <w:t>Kirim</w:t>
+      </w:r>
+      <w:proofErr w:type="spellEnd"/>
+      <w:r>
+        <w:rPr>
+          <w:rFonts w:ascii="Calibri" w:hAnsi="Calibri" w:cs="Calibri"/>
+          <w:lang w:val="en-US"/>
+        </w:rPr>
+        <w:t xml:space="preserve"> list </w:t>
+      </w:r>
+      <w:proofErr w:type="spellStart"/>
+      <w:r>
+        <w:rPr>
+          <w:rFonts w:ascii="Calibri" w:hAnsi="Calibri" w:cs="Calibri"/>
+          <w:lang w:val="en-US"/>
+        </w:rPr>
+        <w:t>galaksi</w:t>
+      </w:r>
+      <w:proofErr w:type="spellEnd"/>
+      <w:r>
+        <w:rPr>
+          <w:rFonts w:ascii="Calibri" w:hAnsi="Calibri" w:cs="Calibri"/>
+          <w:lang w:val="en-US"/>
+        </w:rPr>
+        <w:t xml:space="preserve"> SDSS (and maybe LAMOST) yang missing </w:t>
+      </w:r>
+      <w:proofErr w:type="spellStart"/>
+      <w:r>
+        <w:rPr>
+          <w:rFonts w:ascii="Calibri" w:hAnsi="Calibri" w:cs="Calibri"/>
+          <w:lang w:val="en-US"/>
+        </w:rPr>
+        <w:t>ke</w:t>
+      </w:r>
+      <w:proofErr w:type="spellEnd"/>
+      <w:r>
+        <w:rPr>
+          <w:rFonts w:ascii="Calibri" w:hAnsi="Calibri" w:cs="Calibri"/>
+          <w:lang w:val="en-US"/>
+        </w:rPr>
+        <w:t xml:space="preserve"> John.</w:t>
+      </w:r>
+    </w:p>
+    <w:p>
+      <w:pPr>
+        <w:pStyle w:val="ListParagraph"/>
+        <w:numPr>
+          <w:ilvl w:val="1"/>
+          <w:numId w:val="44"/>
+        </w:numPr>
+        <w:tabs>
+          <w:tab w:val="left" w:pos="3994"/>
+        </w:tabs>
+        <w:rPr>
+          <w:rFonts w:ascii="Calibri" w:hAnsi="Calibri" w:cs="Calibri"/>
+          <w:lang w:val="en-US"/>
+        </w:rPr>
+      </w:pPr>
+      <w:proofErr w:type="spellStart"/>
+      <w:r>
+        <w:rPr>
+          <w:rFonts w:ascii="Calibri" w:hAnsi="Calibri" w:cs="Calibri"/>
+          <w:lang w:val="en-US"/>
+        </w:rPr>
+        <w:t>Kirim</w:t>
+      </w:r>
+      <w:proofErr w:type="spellEnd"/>
+      <w:r>
+        <w:rPr>
+          <w:rFonts w:ascii="Calibri" w:hAnsi="Calibri" w:cs="Calibri"/>
+          <w:lang w:val="en-US"/>
+        </w:rPr>
+        <w:t xml:space="preserve"> </w:t>
+      </w:r>
+      <w:proofErr w:type="spellStart"/>
+      <w:r>
+        <w:rPr>
+          <w:rFonts w:ascii="Calibri" w:hAnsi="Calibri" w:cs="Calibri"/>
+          <w:lang w:val="en-US"/>
+        </w:rPr>
+        <w:t>hasil</w:t>
+      </w:r>
+      <w:proofErr w:type="spellEnd"/>
+      <w:r>
+        <w:rPr>
+          <w:rFonts w:ascii="Calibri" w:hAnsi="Calibri" w:cs="Calibri"/>
+          <w:lang w:val="en-US"/>
+        </w:rPr>
+        <w:t xml:space="preserve"> </w:t>
+      </w:r>
+      <w:proofErr w:type="spellStart"/>
+      <w:r>
+        <w:rPr>
+          <w:rFonts w:ascii="Calibri" w:hAnsi="Calibri" w:cs="Calibri"/>
+          <w:lang w:val="en-US"/>
+        </w:rPr>
+        <w:t>investigasi</w:t>
+      </w:r>
+      <w:proofErr w:type="spellEnd"/>
+      <w:r>
+        <w:rPr>
+          <w:rFonts w:ascii="Calibri" w:hAnsi="Calibri" w:cs="Calibri"/>
+          <w:lang w:val="en-US"/>
+        </w:rPr>
+        <w:t xml:space="preserve"> epsilon vs </w:t>
+      </w:r>
+      <w:proofErr w:type="spellStart"/>
+      <w:r>
+        <w:rPr>
+          <w:rFonts w:ascii="Calibri" w:hAnsi="Calibri" w:cs="Calibri"/>
+          <w:lang w:val="en-US"/>
+        </w:rPr>
+        <w:t>veldisp</w:t>
+      </w:r>
+      <w:proofErr w:type="spellEnd"/>
+      <w:r>
+        <w:rPr>
+          <w:rFonts w:ascii="Calibri" w:hAnsi="Calibri" w:cs="Calibri"/>
+          <w:lang w:val="en-US"/>
+        </w:rPr>
+        <w:t xml:space="preserve"> </w:t>
+      </w:r>
+      <w:proofErr w:type="spellStart"/>
+      <w:r>
+        <w:rPr>
+          <w:rFonts w:ascii="Calibri" w:hAnsi="Calibri" w:cs="Calibri"/>
+          <w:lang w:val="en-US"/>
+        </w:rPr>
+        <w:t>ke</w:t>
+      </w:r>
+      <w:proofErr w:type="spellEnd"/>
+      <w:r>
+        <w:rPr>
+          <w:rFonts w:ascii="Calibri" w:hAnsi="Calibri" w:cs="Calibri"/>
+          <w:lang w:val="en-US"/>
+        </w:rPr>
+        <w:t xml:space="preserve"> Matthew.</w:t>
+      </w:r>
+    </w:p>
+    <w:p>
+      <w:pPr>
+        <w:tabs>
+          <w:tab w:val="left" w:pos="3994"/>
+        </w:tabs>
+        <w:ind w:left="1080"/>
+        <w:rPr>
+          <w:rFonts w:ascii="Calibri" w:hAnsi="Calibri" w:cs="Calibri"/>
+          <w:lang w:val="en-US"/>
+        </w:rPr>
+      </w:pPr>
     </w:p>
     <w:sectPr>
       <w:pgSz w:w="12240" w:h="15840"/>
@@ -27201,6 +27529,116 @@
     </w:lvl>
   </w:abstractNum>
   <w:abstractNum w:abstractNumId="10" w15:restartNumberingAfterBreak="0">
+    <w:nsid w:val="1EED312C"/>
+    <w:multiLevelType w:val="hybridMultilevel"/>
+    <w:tmpl w:val="32D20E58"/>
+    <w:lvl w:ilvl="0" w:tplc="04090001">
+      <w:start w:val="1"/>
+      <w:numFmt w:val="bullet"/>
+      <w:lvlText w:val=""/>
+      <w:lvlJc w:val="left"/>
+      <w:pPr>
+        <w:ind w:left="720" w:hanging="360"/>
+      </w:pPr>
+      <w:rPr>
+        <w:rFonts w:ascii="Symbol" w:hAnsi="Symbol" w:hint="default"/>
+      </w:rPr>
+    </w:lvl>
+    <w:lvl w:ilvl="1" w:tplc="0409000F">
+      <w:start w:val="1"/>
+      <w:numFmt w:val="decimal"/>
+      <w:lvlText w:val="%2."/>
+      <w:lvlJc w:val="left"/>
+      <w:pPr>
+        <w:ind w:left="1440" w:hanging="360"/>
+      </w:pPr>
+    </w:lvl>
+    <w:lvl w:ilvl="2" w:tplc="04090005" w:tentative="1">
+      <w:start w:val="1"/>
+      <w:numFmt w:val="bullet"/>
+      <w:lvlText w:val=""/>
+      <w:lvlJc w:val="left"/>
+      <w:pPr>
+        <w:ind w:left="2160" w:hanging="360"/>
+      </w:pPr>
+      <w:rPr>
+        <w:rFonts w:ascii="Wingdings" w:hAnsi="Wingdings" w:hint="default"/>
+      </w:rPr>
+    </w:lvl>
+    <w:lvl w:ilvl="3" w:tplc="04090001" w:tentative="1">
+      <w:start w:val="1"/>
+      <w:numFmt w:val="bullet"/>
+      <w:lvlText w:val=""/>
+      <w:lvlJc w:val="left"/>
+      <w:pPr>
+        <w:ind w:left="2880" w:hanging="360"/>
+      </w:pPr>
+      <w:rPr>
+        <w:rFonts w:ascii="Symbol" w:hAnsi="Symbol" w:hint="default"/>
+      </w:rPr>
+    </w:lvl>
+    <w:lvl w:ilvl="4" w:tplc="04090003" w:tentative="1">
+      <w:start w:val="1"/>
+      <w:numFmt w:val="bullet"/>
+      <w:lvlText w:val="o"/>
+      <w:lvlJc w:val="left"/>
+      <w:pPr>
+        <w:ind w:left="3600" w:hanging="360"/>
+      </w:pPr>
+      <w:rPr>
+        <w:rFonts w:ascii="Courier New" w:hAnsi="Courier New" w:cs="Courier New" w:hint="default"/>
+      </w:rPr>
+    </w:lvl>
+    <w:lvl w:ilvl="5" w:tplc="04090005" w:tentative="1">
+      <w:start w:val="1"/>
+      <w:numFmt w:val="bullet"/>
+      <w:lvlText w:val=""/>
+      <w:lvlJc w:val="left"/>
+      <w:pPr>
+        <w:ind w:left="4320" w:hanging="360"/>
+      </w:pPr>
+      <w:rPr>
+        <w:rFonts w:ascii="Wingdings" w:hAnsi="Wingdings" w:hint="default"/>
+      </w:rPr>
+    </w:lvl>
+    <w:lvl w:ilvl="6" w:tplc="04090001" w:tentative="1">
+      <w:start w:val="1"/>
+      <w:numFmt w:val="bullet"/>
+      <w:lvlText w:val=""/>
+      <w:lvlJc w:val="left"/>
+      <w:pPr>
+        <w:ind w:left="5040" w:hanging="360"/>
+      </w:pPr>
+      <w:rPr>
+        <w:rFonts w:ascii="Symbol" w:hAnsi="Symbol" w:hint="default"/>
+      </w:rPr>
+    </w:lvl>
+    <w:lvl w:ilvl="7" w:tplc="04090003" w:tentative="1">
+      <w:start w:val="1"/>
+      <w:numFmt w:val="bullet"/>
+      <w:lvlText w:val="o"/>
+      <w:lvlJc w:val="left"/>
+      <w:pPr>
+        <w:ind w:left="5760" w:hanging="360"/>
+      </w:pPr>
+      <w:rPr>
+        <w:rFonts w:ascii="Courier New" w:hAnsi="Courier New" w:cs="Courier New" w:hint="default"/>
+      </w:rPr>
+    </w:lvl>
+    <w:lvl w:ilvl="8" w:tplc="04090005" w:tentative="1">
+      <w:start w:val="1"/>
+      <w:numFmt w:val="bullet"/>
+      <w:lvlText w:val=""/>
+      <w:lvlJc w:val="left"/>
+      <w:pPr>
+        <w:ind w:left="6480" w:hanging="360"/>
+      </w:pPr>
+      <w:rPr>
+        <w:rFonts w:ascii="Wingdings" w:hAnsi="Wingdings" w:hint="default"/>
+      </w:rPr>
+    </w:lvl>
+  </w:abstractNum>
+  <w:abstractNum w:abstractNumId="11" w15:restartNumberingAfterBreak="0">
     <w:nsid w:val="1FDD0F15"/>
     <w:multiLevelType w:val="hybridMultilevel"/>
     <w:tmpl w:val="B316FAD6"/>
@@ -27313,7 +27751,7 @@
       </w:rPr>
     </w:lvl>
   </w:abstractNum>
-  <w:abstractNum w:abstractNumId="11" w15:restartNumberingAfterBreak="0">
+  <w:abstractNum w:abstractNumId="12" w15:restartNumberingAfterBreak="0">
     <w:nsid w:val="236E6F69"/>
     <w:multiLevelType w:val="hybridMultilevel"/>
     <w:tmpl w:val="849A6AD6"/>
@@ -27426,7 +27864,7 @@
       </w:rPr>
     </w:lvl>
   </w:abstractNum>
-  <w:abstractNum w:abstractNumId="12" w15:restartNumberingAfterBreak="0">
+  <w:abstractNum w:abstractNumId="13" w15:restartNumberingAfterBreak="0">
     <w:nsid w:val="237165EA"/>
     <w:multiLevelType w:val="hybridMultilevel"/>
     <w:tmpl w:val="23DC2E3A"/>
@@ -27512,7 +27950,7 @@
       </w:pPr>
     </w:lvl>
   </w:abstractNum>
-  <w:abstractNum w:abstractNumId="13" w15:restartNumberingAfterBreak="0">
+  <w:abstractNum w:abstractNumId="14" w15:restartNumberingAfterBreak="0">
     <w:nsid w:val="27AF1DC7"/>
     <w:multiLevelType w:val="hybridMultilevel"/>
     <w:tmpl w:val="CB646D34"/>
@@ -27627,7 +28065,7 @@
       </w:rPr>
     </w:lvl>
   </w:abstractNum>
-  <w:abstractNum w:abstractNumId="14" w15:restartNumberingAfterBreak="0">
+  <w:abstractNum w:abstractNumId="15" w15:restartNumberingAfterBreak="0">
     <w:nsid w:val="2BAD5064"/>
     <w:multiLevelType w:val="hybridMultilevel"/>
     <w:tmpl w:val="8DCE97D6"/>
@@ -27716,7 +28154,7 @@
       </w:pPr>
     </w:lvl>
   </w:abstractNum>
-  <w:abstractNum w:abstractNumId="15" w15:restartNumberingAfterBreak="0">
+  <w:abstractNum w:abstractNumId="16" w15:restartNumberingAfterBreak="0">
     <w:nsid w:val="2CD51446"/>
     <w:multiLevelType w:val="hybridMultilevel"/>
     <w:tmpl w:val="E06AD8C8"/>
@@ -27829,7 +28267,7 @@
       </w:rPr>
     </w:lvl>
   </w:abstractNum>
-  <w:abstractNum w:abstractNumId="16" w15:restartNumberingAfterBreak="0">
+  <w:abstractNum w:abstractNumId="17" w15:restartNumberingAfterBreak="0">
     <w:nsid w:val="2E907F5E"/>
     <w:multiLevelType w:val="hybridMultilevel"/>
     <w:tmpl w:val="2DA2128C"/>
@@ -27915,7 +28353,7 @@
       </w:pPr>
     </w:lvl>
   </w:abstractNum>
-  <w:abstractNum w:abstractNumId="17" w15:restartNumberingAfterBreak="0">
+  <w:abstractNum w:abstractNumId="18" w15:restartNumberingAfterBreak="0">
     <w:nsid w:val="2FDD729E"/>
     <w:multiLevelType w:val="hybridMultilevel"/>
     <w:tmpl w:val="DEA28C12"/>
@@ -28028,7 +28466,7 @@
       </w:rPr>
     </w:lvl>
   </w:abstractNum>
-  <w:abstractNum w:abstractNumId="18" w15:restartNumberingAfterBreak="0">
+  <w:abstractNum w:abstractNumId="19" w15:restartNumberingAfterBreak="0">
     <w:nsid w:val="40757702"/>
     <w:multiLevelType w:val="hybridMultilevel"/>
     <w:tmpl w:val="CFC6936E"/>
@@ -28138,7 +28576,7 @@
       </w:rPr>
     </w:lvl>
   </w:abstractNum>
-  <w:abstractNum w:abstractNumId="19" w15:restartNumberingAfterBreak="0">
+  <w:abstractNum w:abstractNumId="20" w15:restartNumberingAfterBreak="0">
     <w:nsid w:val="41DA1A3B"/>
     <w:multiLevelType w:val="hybridMultilevel"/>
     <w:tmpl w:val="48CAFFAA"/>
@@ -28227,7 +28665,7 @@
       </w:pPr>
     </w:lvl>
   </w:abstractNum>
-  <w:abstractNum w:abstractNumId="20" w15:restartNumberingAfterBreak="0">
+  <w:abstractNum w:abstractNumId="21" w15:restartNumberingAfterBreak="0">
     <w:nsid w:val="457F62E1"/>
     <w:multiLevelType w:val="hybridMultilevel"/>
     <w:tmpl w:val="B6D46398"/>
@@ -28342,7 +28780,7 @@
       </w:rPr>
     </w:lvl>
   </w:abstractNum>
-  <w:abstractNum w:abstractNumId="21" w15:restartNumberingAfterBreak="0">
+  <w:abstractNum w:abstractNumId="22" w15:restartNumberingAfterBreak="0">
     <w:nsid w:val="48FD5926"/>
     <w:multiLevelType w:val="hybridMultilevel"/>
     <w:tmpl w:val="A50A20AA"/>
@@ -28457,7 +28895,7 @@
       </w:rPr>
     </w:lvl>
   </w:abstractNum>
-  <w:abstractNum w:abstractNumId="22" w15:restartNumberingAfterBreak="0">
+  <w:abstractNum w:abstractNumId="23" w15:restartNumberingAfterBreak="0">
     <w:nsid w:val="4A834EDE"/>
     <w:multiLevelType w:val="hybridMultilevel"/>
     <w:tmpl w:val="0C1285E8"/>
@@ -28570,7 +29008,7 @@
       </w:rPr>
     </w:lvl>
   </w:abstractNum>
-  <w:abstractNum w:abstractNumId="23" w15:restartNumberingAfterBreak="0">
+  <w:abstractNum w:abstractNumId="24" w15:restartNumberingAfterBreak="0">
     <w:nsid w:val="4CD01F1B"/>
     <w:multiLevelType w:val="hybridMultilevel"/>
     <w:tmpl w:val="E8B88DC0"/>
@@ -28683,7 +29121,7 @@
       </w:rPr>
     </w:lvl>
   </w:abstractNum>
-  <w:abstractNum w:abstractNumId="24" w15:restartNumberingAfterBreak="0">
+  <w:abstractNum w:abstractNumId="25" w15:restartNumberingAfterBreak="0">
     <w:nsid w:val="4F274327"/>
     <w:multiLevelType w:val="multilevel"/>
     <w:tmpl w:val="04090025"/>
@@ -28769,7 +29207,7 @@
       </w:pPr>
     </w:lvl>
   </w:abstractNum>
-  <w:abstractNum w:abstractNumId="25" w15:restartNumberingAfterBreak="0">
+  <w:abstractNum w:abstractNumId="26" w15:restartNumberingAfterBreak="0">
     <w:nsid w:val="503D084D"/>
     <w:multiLevelType w:val="hybridMultilevel"/>
     <w:tmpl w:val="31084CF6"/>
@@ -28884,7 +29322,7 @@
       </w:rPr>
     </w:lvl>
   </w:abstractNum>
-  <w:abstractNum w:abstractNumId="26" w15:restartNumberingAfterBreak="0">
+  <w:abstractNum w:abstractNumId="27" w15:restartNumberingAfterBreak="0">
     <w:nsid w:val="51557E7F"/>
     <w:multiLevelType w:val="hybridMultilevel"/>
     <w:tmpl w:val="3AAA19FE"/>
@@ -28997,7 +29435,7 @@
       </w:rPr>
     </w:lvl>
   </w:abstractNum>
-  <w:abstractNum w:abstractNumId="27" w15:restartNumberingAfterBreak="0">
+  <w:abstractNum w:abstractNumId="28" w15:restartNumberingAfterBreak="0">
     <w:nsid w:val="551D0D8F"/>
     <w:multiLevelType w:val="multilevel"/>
     <w:tmpl w:val="0409001D"/>
@@ -29083,7 +29521,7 @@
       </w:pPr>
     </w:lvl>
   </w:abstractNum>
-  <w:abstractNum w:abstractNumId="28" w15:restartNumberingAfterBreak="0">
+  <w:abstractNum w:abstractNumId="29" w15:restartNumberingAfterBreak="0">
     <w:nsid w:val="56F120AA"/>
     <w:multiLevelType w:val="hybridMultilevel"/>
     <w:tmpl w:val="5E181E8A"/>
@@ -29198,7 +29636,7 @@
       </w:rPr>
     </w:lvl>
   </w:abstractNum>
-  <w:abstractNum w:abstractNumId="29" w15:restartNumberingAfterBreak="0">
+  <w:abstractNum w:abstractNumId="30" w15:restartNumberingAfterBreak="0">
     <w:nsid w:val="5988731D"/>
     <w:multiLevelType w:val="hybridMultilevel"/>
     <w:tmpl w:val="C562BA6C"/>
@@ -29313,7 +29751,7 @@
       </w:rPr>
     </w:lvl>
   </w:abstractNum>
-  <w:abstractNum w:abstractNumId="30" w15:restartNumberingAfterBreak="0">
+  <w:abstractNum w:abstractNumId="31" w15:restartNumberingAfterBreak="0">
     <w:nsid w:val="5D47413C"/>
     <w:multiLevelType w:val="hybridMultilevel"/>
     <w:tmpl w:val="19E85F96"/>
@@ -29427,7 +29865,7 @@
       </w:rPr>
     </w:lvl>
   </w:abstractNum>
-  <w:abstractNum w:abstractNumId="31" w15:restartNumberingAfterBreak="0">
+  <w:abstractNum w:abstractNumId="32" w15:restartNumberingAfterBreak="0">
     <w:nsid w:val="5F725E1D"/>
     <w:multiLevelType w:val="multilevel"/>
     <w:tmpl w:val="ED8219E8"/>
@@ -29516,7 +29954,7 @@
       </w:pPr>
     </w:lvl>
   </w:abstractNum>
-  <w:abstractNum w:abstractNumId="32" w15:restartNumberingAfterBreak="0">
+  <w:abstractNum w:abstractNumId="33" w15:restartNumberingAfterBreak="0">
     <w:nsid w:val="61210ABA"/>
     <w:multiLevelType w:val="hybridMultilevel"/>
     <w:tmpl w:val="622A841E"/>
@@ -29629,7 +30067,7 @@
       </w:rPr>
     </w:lvl>
   </w:abstractNum>
-  <w:abstractNum w:abstractNumId="33" w15:restartNumberingAfterBreak="0">
+  <w:abstractNum w:abstractNumId="34" w15:restartNumberingAfterBreak="0">
     <w:nsid w:val="67404C14"/>
     <w:multiLevelType w:val="multilevel"/>
     <w:tmpl w:val="8E44672A"/>
@@ -29744,7 +30182,7 @@
       </w:rPr>
     </w:lvl>
   </w:abstractNum>
-  <w:abstractNum w:abstractNumId="34" w15:restartNumberingAfterBreak="0">
+  <w:abstractNum w:abstractNumId="35" w15:restartNumberingAfterBreak="0">
     <w:nsid w:val="689862DC"/>
     <w:multiLevelType w:val="hybridMultilevel"/>
     <w:tmpl w:val="5F24559E"/>
@@ -29859,7 +30297,7 @@
       </w:rPr>
     </w:lvl>
   </w:abstractNum>
-  <w:abstractNum w:abstractNumId="35" w15:restartNumberingAfterBreak="0">
+  <w:abstractNum w:abstractNumId="36" w15:restartNumberingAfterBreak="0">
     <w:nsid w:val="692B73C6"/>
     <w:multiLevelType w:val="hybridMultilevel"/>
     <w:tmpl w:val="95BA932E"/>
@@ -29972,7 +30410,7 @@
       </w:rPr>
     </w:lvl>
   </w:abstractNum>
-  <w:abstractNum w:abstractNumId="36" w15:restartNumberingAfterBreak="0">
+  <w:abstractNum w:abstractNumId="37" w15:restartNumberingAfterBreak="0">
     <w:nsid w:val="6B9A4FA7"/>
     <w:multiLevelType w:val="hybridMultilevel"/>
     <w:tmpl w:val="F82AEAE4"/>
@@ -30087,7 +30525,7 @@
       </w:rPr>
     </w:lvl>
   </w:abstractNum>
-  <w:abstractNum w:abstractNumId="37" w15:restartNumberingAfterBreak="0">
+  <w:abstractNum w:abstractNumId="38" w15:restartNumberingAfterBreak="0">
     <w:nsid w:val="6CB81981"/>
     <w:multiLevelType w:val="hybridMultilevel"/>
     <w:tmpl w:val="30F0B47C"/>
@@ -30202,7 +30640,7 @@
       </w:rPr>
     </w:lvl>
   </w:abstractNum>
-  <w:abstractNum w:abstractNumId="38" w15:restartNumberingAfterBreak="0">
+  <w:abstractNum w:abstractNumId="39" w15:restartNumberingAfterBreak="0">
     <w:nsid w:val="71910717"/>
     <w:multiLevelType w:val="hybridMultilevel"/>
     <w:tmpl w:val="7EFACE22"/>
@@ -30317,7 +30755,7 @@
       </w:rPr>
     </w:lvl>
   </w:abstractNum>
-  <w:abstractNum w:abstractNumId="39" w15:restartNumberingAfterBreak="0">
+  <w:abstractNum w:abstractNumId="40" w15:restartNumberingAfterBreak="0">
     <w:nsid w:val="72394039"/>
     <w:multiLevelType w:val="hybridMultilevel"/>
     <w:tmpl w:val="76E83FB4"/>
@@ -30430,7 +30868,7 @@
       </w:rPr>
     </w:lvl>
   </w:abstractNum>
-  <w:abstractNum w:abstractNumId="40" w15:restartNumberingAfterBreak="0">
+  <w:abstractNum w:abstractNumId="41" w15:restartNumberingAfterBreak="0">
     <w:nsid w:val="73DB5AC3"/>
     <w:multiLevelType w:val="hybridMultilevel"/>
     <w:tmpl w:val="63F8B56A"/>
@@ -30543,7 +30981,7 @@
       </w:rPr>
     </w:lvl>
   </w:abstractNum>
-  <w:abstractNum w:abstractNumId="41" w15:restartNumberingAfterBreak="0">
+  <w:abstractNum w:abstractNumId="42" w15:restartNumberingAfterBreak="0">
     <w:nsid w:val="75645B1B"/>
     <w:multiLevelType w:val="hybridMultilevel"/>
     <w:tmpl w:val="E5989B36"/>
@@ -30658,7 +31096,7 @@
       </w:rPr>
     </w:lvl>
   </w:abstractNum>
-  <w:abstractNum w:abstractNumId="42" w15:restartNumberingAfterBreak="0">
+  <w:abstractNum w:abstractNumId="43" w15:restartNumberingAfterBreak="0">
     <w:nsid w:val="77BC2D8A"/>
     <w:multiLevelType w:val="hybridMultilevel"/>
     <w:tmpl w:val="69520F20"/>
@@ -30751,52 +31189,52 @@
     <w:abstractNumId w:val="4"/>
   </w:num>
   <w:num w:numId="2" w16cid:durableId="381487493">
-    <w:abstractNumId w:val="31"/>
+    <w:abstractNumId w:val="32"/>
   </w:num>
   <w:num w:numId="3" w16cid:durableId="1287467975">
     <w:abstractNumId w:val="6"/>
   </w:num>
   <w:num w:numId="4" w16cid:durableId="988441931">
-    <w:abstractNumId w:val="24"/>
+    <w:abstractNumId w:val="25"/>
   </w:num>
   <w:num w:numId="5" w16cid:durableId="2006586746">
-    <w:abstractNumId w:val="27"/>
+    <w:abstractNumId w:val="28"/>
   </w:num>
   <w:num w:numId="6" w16cid:durableId="1067385348">
     <w:abstractNumId w:val="1"/>
   </w:num>
   <w:num w:numId="7" w16cid:durableId="945890517">
-    <w:abstractNumId w:val="13"/>
+    <w:abstractNumId w:val="14"/>
   </w:num>
   <w:num w:numId="8" w16cid:durableId="1951740943">
-    <w:abstractNumId w:val="25"/>
+    <w:abstractNumId w:val="26"/>
   </w:num>
   <w:num w:numId="9" w16cid:durableId="743066582">
     <w:abstractNumId w:val="5"/>
   </w:num>
   <w:num w:numId="10" w16cid:durableId="110055471">
-    <w:abstractNumId w:val="34"/>
+    <w:abstractNumId w:val="35"/>
   </w:num>
   <w:num w:numId="11" w16cid:durableId="310448857">
-    <w:abstractNumId w:val="20"/>
+    <w:abstractNumId w:val="21"/>
   </w:num>
   <w:num w:numId="12" w16cid:durableId="1107235566">
-    <w:abstractNumId w:val="29"/>
+    <w:abstractNumId w:val="30"/>
   </w:num>
   <w:num w:numId="13" w16cid:durableId="1704288831">
-    <w:abstractNumId w:val="21"/>
+    <w:abstractNumId w:val="22"/>
   </w:num>
   <w:num w:numId="14" w16cid:durableId="1640067913">
-    <w:abstractNumId w:val="41"/>
+    <w:abstractNumId w:val="42"/>
   </w:num>
   <w:num w:numId="15" w16cid:durableId="1673987808">
+    <w:abstractNumId w:val="38"/>
+  </w:num>
+  <w:num w:numId="16" w16cid:durableId="395132334">
     <w:abstractNumId w:val="37"/>
   </w:num>
-  <w:num w:numId="16" w16cid:durableId="395132334">
-    <w:abstractNumId w:val="36"/>
-  </w:num>
   <w:num w:numId="17" w16cid:durableId="690693054">
-    <w:abstractNumId w:val="38"/>
+    <w:abstractNumId w:val="39"/>
   </w:num>
   <w:num w:numId="18" w16cid:durableId="1780249404">
     <w:abstractNumId w:val="8"/>
@@ -30811,70 +31249,73 @@
     <w:abstractNumId w:val="7"/>
   </w:num>
   <w:num w:numId="22" w16cid:durableId="379287474">
+    <w:abstractNumId w:val="18"/>
+  </w:num>
+  <w:num w:numId="23" w16cid:durableId="1400053394">
+    <w:abstractNumId w:val="41"/>
+  </w:num>
+  <w:num w:numId="24" w16cid:durableId="1257858715">
+    <w:abstractNumId w:val="13"/>
+  </w:num>
+  <w:num w:numId="25" w16cid:durableId="244531742">
     <w:abstractNumId w:val="17"/>
   </w:num>
-  <w:num w:numId="23" w16cid:durableId="1400053394">
-    <w:abstractNumId w:val="40"/>
+  <w:num w:numId="26" w16cid:durableId="1193805569">
+    <w:abstractNumId w:val="36"/>
   </w:num>
-  <w:num w:numId="24" w16cid:durableId="1257858715">
+  <w:num w:numId="27" w16cid:durableId="275523807">
+    <w:abstractNumId w:val="43"/>
+  </w:num>
+  <w:num w:numId="28" w16cid:durableId="64232020">
+    <w:abstractNumId w:val="15"/>
+  </w:num>
+  <w:num w:numId="29" w16cid:durableId="592781578">
+    <w:abstractNumId w:val="20"/>
+  </w:num>
+  <w:num w:numId="30" w16cid:durableId="545991409">
     <w:abstractNumId w:val="12"/>
   </w:num>
-  <w:num w:numId="25" w16cid:durableId="244531742">
-    <w:abstractNumId w:val="16"/>
-  </w:num>
-  <w:num w:numId="26" w16cid:durableId="1193805569">
-    <w:abstractNumId w:val="35"/>
-  </w:num>
-  <w:num w:numId="27" w16cid:durableId="275523807">
-    <w:abstractNumId w:val="42"/>
-  </w:num>
-  <w:num w:numId="28" w16cid:durableId="64232020">
-    <w:abstractNumId w:val="14"/>
-  </w:num>
-  <w:num w:numId="29" w16cid:durableId="592781578">
-    <w:abstractNumId w:val="19"/>
-  </w:num>
-  <w:num w:numId="30" w16cid:durableId="545991409">
-    <w:abstractNumId w:val="11"/>
-  </w:num>
   <w:num w:numId="31" w16cid:durableId="1028683942">
-    <w:abstractNumId w:val="28"/>
+    <w:abstractNumId w:val="29"/>
   </w:num>
   <w:num w:numId="32" w16cid:durableId="968778953">
-    <w:abstractNumId w:val="26"/>
+    <w:abstractNumId w:val="27"/>
   </w:num>
   <w:num w:numId="33" w16cid:durableId="2012297643">
     <w:abstractNumId w:val="2"/>
   </w:num>
   <w:num w:numId="34" w16cid:durableId="1549756981">
-    <w:abstractNumId w:val="22"/>
+    <w:abstractNumId w:val="23"/>
   </w:num>
   <w:num w:numId="35" w16cid:durableId="1589341453">
-    <w:abstractNumId w:val="23"/>
+    <w:abstractNumId w:val="24"/>
   </w:num>
   <w:num w:numId="36" w16cid:durableId="2075010151">
-    <w:abstractNumId w:val="18"/>
+    <w:abstractNumId w:val="19"/>
   </w:num>
   <w:num w:numId="37" w16cid:durableId="1432776507">
     <w:abstractNumId w:val="3"/>
   </w:num>
   <w:num w:numId="38" w16cid:durableId="1273900582">
-    <w:abstractNumId w:val="15"/>
+    <w:abstractNumId w:val="16"/>
   </w:num>
   <w:num w:numId="39" w16cid:durableId="307319250">
-    <w:abstractNumId w:val="10"/>
+    <w:abstractNumId w:val="11"/>
   </w:num>
   <w:num w:numId="40" w16cid:durableId="1127553961">
-    <w:abstractNumId w:val="30"/>
+    <w:abstractNumId w:val="31"/>
   </w:num>
   <w:num w:numId="41" w16cid:durableId="1514688219">
+    <w:abstractNumId w:val="34"/>
+  </w:num>
+  <w:num w:numId="42" w16cid:durableId="208492432">
+    <w:abstractNumId w:val="40"/>
+  </w:num>
+  <w:num w:numId="43" w16cid:durableId="630673135">
     <w:abstractNumId w:val="33"/>
   </w:num>
-  <w:num w:numId="42" w16cid:durableId="208492432">
-    <w:abstractNumId w:val="39"/>
-  </w:num>
-  <w:num w:numId="43" w16cid:durableId="630673135">
-    <w:abstractNumId w:val="32"/>
+  <w:num w:numId="44" w16cid:durableId="187718035">
+    <w:abstractNumId w:val="10"/>
   </w:num>
 </w:numbering>
 </file>

</xml_diff>